<commit_message>
Finalising final article and correcting minor errors.
</commit_message>
<xml_diff>
--- a/Submissions/FinalArticle/IEEE_ela17sm.docx
+++ b/Submissions/FinalArticle/IEEE_ela17sm.docx
@@ -592,6 +592,7 @@
           <w:id w:val="1828631470"/>
           <w:citation/>
         </w:sdtPr>
+        <w:sdtEndPr/>
         <w:sdtContent>
           <w:r>
             <w:rPr>
@@ -711,6 +712,7 @@
           <w:id w:val="-2015596353"/>
           <w:citation/>
         </w:sdtPr>
+        <w:sdtEndPr/>
         <w:sdtContent>
           <w:r>
             <w:rPr>
@@ -797,7 +799,7 @@
           <w:lang w:val="en-GB"/>
         </w:rPr>
         <w:drawing>
-          <wp:anchor distT="0" distB="0" distL="114300" distR="114300" simplePos="0" relativeHeight="251642880" behindDoc="0" locked="0" layoutInCell="1" allowOverlap="1">
+          <wp:anchor distT="0" distB="0" distL="114300" distR="114300" simplePos="0" relativeHeight="251641856" behindDoc="0" locked="0" layoutInCell="1" allowOverlap="1">
             <wp:simplePos x="0" y="0"/>
             <wp:positionH relativeFrom="margin">
               <wp:align>left</wp:align>
@@ -1102,6 +1104,7 @@
           <w:id w:val="-1596476328"/>
           <w:citation/>
         </w:sdtPr>
+        <w:sdtEndPr/>
         <w:sdtContent>
           <w:r>
             <w:rPr>
@@ -1261,7 +1264,7 @@
           <w:color w:val="FF0000"/>
         </w:rPr>
         <w:drawing>
-          <wp:anchor distT="0" distB="0" distL="114300" distR="114300" simplePos="0" relativeHeight="251630592" behindDoc="0" locked="0" layoutInCell="1" allowOverlap="1" wp14:anchorId="7A86CB8F" wp14:editId="203C1DF1">
+          <wp:anchor distT="0" distB="0" distL="114300" distR="114300" simplePos="0" relativeHeight="251629568" behindDoc="0" locked="0" layoutInCell="1" allowOverlap="1" wp14:anchorId="7A86CB8F" wp14:editId="203C1DF1">
             <wp:simplePos x="0" y="0"/>
             <wp:positionH relativeFrom="margin">
               <wp:align>right</wp:align>
@@ -4266,6 +4269,7 @@
           <w:id w:val="-122536848"/>
           <w:citation/>
         </w:sdtPr>
+        <w:sdtEndPr/>
         <w:sdtContent>
           <w:r>
             <w:rPr>
@@ -4630,6 +4634,7 @@
           <w:id w:val="1657331019"/>
           <w:citation/>
         </w:sdtPr>
+        <w:sdtEndPr/>
         <w:sdtContent>
           <w:r>
             <w:rPr>
@@ -4728,7 +4733,7 @@
           <w:lang w:val="en-GB"/>
         </w:rPr>
         <w:drawing>
-          <wp:anchor distT="0" distB="0" distL="114300" distR="114300" simplePos="0" relativeHeight="251660288" behindDoc="0" locked="0" layoutInCell="1" allowOverlap="1">
+          <wp:anchor distT="0" distB="0" distL="114300" distR="114300" simplePos="0" relativeHeight="251659264" behindDoc="0" locked="0" layoutInCell="1" allowOverlap="1">
             <wp:simplePos x="0" y="0"/>
             <wp:positionH relativeFrom="column">
               <wp:posOffset>3372339</wp:posOffset>
@@ -4870,6 +4875,7 @@
                                   <w:id w:val="19600874"/>
                                   <w:citation/>
                                 </w:sdtPr>
+                                <w:sdtEndPr/>
                                 <w:sdtContent>
                                   <w:r>
                                     <w:rPr>
@@ -5062,7 +5068,7 @@
           <w:lang w:val="en-GB"/>
         </w:rPr>
         <w:drawing>
-          <wp:anchor distT="0" distB="0" distL="114300" distR="114300" simplePos="0" relativeHeight="251638784" behindDoc="0" locked="0" layoutInCell="1" allowOverlap="1">
+          <wp:anchor distT="0" distB="0" distL="114300" distR="114300" simplePos="0" relativeHeight="251637760" behindDoc="0" locked="0" layoutInCell="1" allowOverlap="1">
             <wp:simplePos x="0" y="0"/>
             <wp:positionH relativeFrom="margin">
               <wp:align>left</wp:align>
@@ -6624,6 +6630,7 @@
           <w:id w:val="-1246569411"/>
           <w:citation/>
         </w:sdtPr>
+        <w:sdtEndPr/>
         <w:sdtContent>
           <w:r>
             <w:rPr>
@@ -6666,6 +6673,7 @@
           <w:id w:val="-222762497"/>
           <w:citation/>
         </w:sdtPr>
+        <w:sdtEndPr/>
         <w:sdtContent>
           <w:r>
             <w:rPr>
@@ -6739,6 +6747,7 @@
           <w:id w:val="-1212651329"/>
           <w:citation/>
         </w:sdtPr>
+        <w:sdtEndPr/>
         <w:sdtContent>
           <w:r>
             <w:rPr>
@@ -6907,6 +6916,7 @@
           <w:id w:val="772668716"/>
           <w:citation/>
         </w:sdtPr>
+        <w:sdtEndPr/>
         <w:sdtContent>
           <w:r>
             <w:rPr>
@@ -7295,6 +7305,7 @@
           <w:id w:val="-1744253642"/>
           <w:citation/>
         </w:sdtPr>
+        <w:sdtEndPr/>
         <w:sdtContent>
           <w:r>
             <w:rPr>
@@ -7396,6 +7407,7 @@
           <w:id w:val="406497131"/>
           <w:citation/>
         </w:sdtPr>
+        <w:sdtEndPr/>
         <w:sdtContent>
           <w:r>
             <w:rPr>
@@ -7497,6 +7509,7 @@
           <w:id w:val="155035428"/>
           <w:citation/>
         </w:sdtPr>
+        <w:sdtEndPr/>
         <w:sdtContent>
           <w:r>
             <w:rPr>
@@ -7891,6 +7904,7 @@
           <w:id w:val="-1870143816"/>
           <w:citation/>
         </w:sdtPr>
+        <w:sdtEndPr/>
         <w:sdtContent>
           <w:r>
             <w:rPr>
@@ -7995,6 +8009,7 @@
           <w:id w:val="-1335380582"/>
           <w:citation/>
         </w:sdtPr>
+        <w:sdtEndPr/>
         <w:sdtContent>
           <w:r>
             <w:rPr>
@@ -8198,6 +8213,7 @@
           <w:id w:val="2001919221"/>
           <w:citation/>
         </w:sdtPr>
+        <w:sdtEndPr/>
         <w:sdtContent>
           <w:r>
             <w:rPr>
@@ -8391,6 +8407,7 @@
           <w:id w:val="1315297727"/>
           <w:citation/>
         </w:sdtPr>
+        <w:sdtEndPr/>
         <w:sdtContent>
           <w:r>
             <w:rPr>
@@ -8885,6 +8902,7 @@
         </w:rPr>
         <w:t xml:space="preserve">relationship between </w:t>
       </w:r>
+      <w:proofErr w:type="spellStart"/>
       <w:r>
         <w:rPr>
           <w:i/>
@@ -8902,6 +8920,7 @@
         </w:rPr>
         <w:t>pk</w:t>
       </w:r>
+      <w:proofErr w:type="spellEnd"/>
       <w:r>
         <w:rPr>
           <w:lang w:val="en-GB"/>
@@ -9267,6 +9286,7 @@
         </w:rPr>
         <w:t xml:space="preserve"> The value of </w:t>
       </w:r>
+      <w:proofErr w:type="spellStart"/>
       <w:r>
         <w:rPr>
           <w:i/>
@@ -9284,6 +9304,7 @@
         </w:rPr>
         <w:t>pk</w:t>
       </w:r>
+      <w:proofErr w:type="spellEnd"/>
       <w:r>
         <w:rPr>
           <w:lang w:val="en-GB"/>
@@ -9564,11 +9585,12 @@
       </w:pPr>
       <w:r>
         <w:rPr>
+          <w:noProof/>
           <w:lang w:val="en-GB"/>
         </w:rPr>
         <w:lastRenderedPageBreak/>
         <w:drawing>
-          <wp:anchor distT="0" distB="0" distL="114300" distR="114300" simplePos="0" relativeHeight="251664384" behindDoc="0" locked="0" layoutInCell="1" allowOverlap="1">
+          <wp:anchor distT="0" distB="0" distL="114300" distR="114300" simplePos="0" relativeHeight="251663360" behindDoc="0" locked="0" layoutInCell="1" allowOverlap="1">
             <wp:simplePos x="0" y="0"/>
             <wp:positionH relativeFrom="margin">
               <wp:align>left</wp:align>
@@ -9902,6 +9924,7 @@
           <w:id w:val="-464649820"/>
           <w:citation/>
         </w:sdtPr>
+        <w:sdtEndPr/>
         <w:sdtContent>
           <w:r>
             <w:rPr>
@@ -10012,6 +10035,7 @@
           <w:id w:val="-1161920216"/>
           <w:citation/>
         </w:sdtPr>
+        <w:sdtEndPr/>
         <w:sdtContent>
           <w:r>
             <w:rPr>
@@ -10166,6 +10190,7 @@
           <w:id w:val="144642593"/>
           <w:citation/>
         </w:sdtPr>
+        <w:sdtEndPr/>
         <w:sdtContent>
           <w:r>
             <w:rPr>
@@ -10317,6 +10342,7 @@
           <w:id w:val="-1946220351"/>
           <w:citation/>
         </w:sdtPr>
+        <w:sdtEndPr/>
         <w:sdtContent>
           <w:r>
             <w:rPr>
@@ -10427,6 +10453,7 @@
           <w:id w:val="1688324131"/>
           <w:citation/>
         </w:sdtPr>
+        <w:sdtEndPr/>
         <w:sdtContent>
           <w:r>
             <w:rPr>
@@ -10519,7 +10546,13 @@
         <w:rPr>
           <w:lang w:val="en-GB"/>
         </w:rPr>
-        <w:t xml:space="preserve">The full filter </w:t>
+        <w:t>The</w:t>
+      </w:r>
+      <w:r>
+        <w:rPr>
+          <w:lang w:val="en-GB"/>
+        </w:rPr>
+        <w:t xml:space="preserve"> full filter </w:t>
       </w:r>
       <w:r>
         <w:rPr>
@@ -10539,134 +10572,36 @@
         </w:rPr>
         <w:t xml:space="preserve"> </w:t>
       </w:r>
-    </w:p>
-    <w:p>
-      <w:pPr>
-        <w:pStyle w:val="Heading2"/>
-        <w:tabs>
-          <w:tab w:val="clear" w:pos="18pt"/>
-          <w:tab w:val="num" w:pos="14.40pt"/>
-        </w:tabs>
-        <w:contextualSpacing/>
-        <w:rPr>
-          <w:noProof w:val="0"/>
-          <w:lang w:val="en-GB"/>
-        </w:rPr>
-      </w:pPr>
-      <w:r>
-        <w:rPr>
-          <w:noProof w:val="0"/>
-          <w:lang w:val="en-GB"/>
-        </w:rPr>
-        <w:t>Simulations</w:t>
-      </w:r>
-    </w:p>
-    <w:p>
-      <w:pPr>
-        <w:spacing w:after="6pt"/>
-        <w:ind w:firstLine="14.45pt"/>
-        <w:contextualSpacing/>
-        <w:jc w:val="both"/>
-        <w:rPr>
-          <w:lang w:val="en-GB"/>
-        </w:rPr>
-      </w:pPr>
-      <w:r>
-        <w:rPr>
-          <w:lang w:val="en-GB"/>
-        </w:rPr>
-        <w:t xml:space="preserve">Simulink </w:t>
+      <w:r>
+        <w:rPr>
+          <w:lang w:val="en-GB"/>
+        </w:rPr>
+        <w:t xml:space="preserve">It cancels the existing poles of the system at 52 Hz and reintroduces a new pair at 19 Hz, with a Q-factor of 0.19. This </w:t>
+      </w:r>
+      <w:r>
+        <w:rPr>
+          <w:lang w:val="en-GB"/>
+        </w:rPr>
+        <w:t xml:space="preserve">combination yielded the </w:t>
+      </w:r>
+      <w:r>
+        <w:rPr>
+          <w:lang w:val="en-GB"/>
+        </w:rPr>
+        <w:t>flattest</w:t>
+      </w:r>
+      <w:r>
+        <w:rPr>
+          <w:lang w:val="en-GB"/>
+        </w:rPr>
+        <w:t xml:space="preserve"> frequency response in LTspice </w:t>
       </w:r>
       <w:sdt>
         <w:sdtPr>
           <w:rPr>
             <w:lang w:val="en-GB"/>
           </w:rPr>
-          <w:id w:val="1054275823"/>
-          <w:citation/>
-        </w:sdtPr>
-        <w:sdtContent>
-          <w:r>
-            <w:rPr>
-              <w:lang w:val="en-GB"/>
-            </w:rPr>
-            <w:fldChar w:fldCharType="begin"/>
-          </w:r>
-          <w:r>
-            <w:rPr>
-              <w:lang w:val="en-GB"/>
-            </w:rPr>
-            <w:instrText xml:space="preserve"> CITATION Mat201 \l</w:instrText>
-          </w:r>
-          <w:r>
-            <w:rPr>
-              <w:lang w:val="en-GB"/>
-            </w:rPr>
-            <w:instrText xml:space="preserve"> en-GB </w:instrText>
-          </w:r>
-          <w:r>
-            <w:rPr>
-              <w:lang w:val="en-GB"/>
-            </w:rPr>
-            <w:fldChar w:fldCharType="separate"/>
-          </w:r>
-          <w:r>
-            <w:rPr>
-              <w:noProof/>
-              <w:lang w:val="en-GB"/>
-            </w:rPr>
-            <w:t>[18]</w:t>
-          </w:r>
-          <w:r>
-            <w:rPr>
-              <w:lang w:val="en-GB"/>
-            </w:rPr>
-            <w:fldChar w:fldCharType="end"/>
-          </w:r>
-        </w:sdtContent>
-      </w:sdt>
-      <w:r>
-        <w:rPr>
-          <w:lang w:val="en-GB"/>
-        </w:rPr>
-        <w:t xml:space="preserve"> </w:t>
-      </w:r>
-      <w:r>
-        <w:rPr>
-          <w:lang w:val="en-GB"/>
-        </w:rPr>
-        <w:t>w</w:t>
-      </w:r>
-      <w:r>
-        <w:rPr>
-          <w:lang w:val="en-GB"/>
-        </w:rPr>
-        <w:t xml:space="preserve">as </w:t>
-      </w:r>
-      <w:r>
-        <w:rPr>
-          <w:lang w:val="en-GB"/>
-        </w:rPr>
-        <w:t xml:space="preserve">used to construct a </w:t>
-      </w:r>
-      <w:r>
-        <w:rPr>
-          <w:lang w:val="en-GB"/>
-        </w:rPr>
-        <w:t>suite of graphs that give insights into the predicted performance of the loudspeaker in its various configurations.</w:t>
-      </w:r>
-      <w:r>
-        <w:rPr>
-          <w:lang w:val="en-GB"/>
-        </w:rPr>
-        <w:t xml:space="preserve"> LTspice </w:t>
-      </w:r>
-      <w:sdt>
-        <w:sdtPr>
-          <w:rPr>
-            <w:lang w:val="en-GB"/>
-          </w:rPr>
-          <w:id w:val="544416148"/>
+          <w:id w:val="1208213562"/>
           <w:citation/>
         </w:sdtPr>
         <w:sdtContent>
@@ -10699,6 +10634,105 @@
               <w:noProof/>
               <w:lang w:val="en-GB"/>
             </w:rPr>
+            <w:t>[18]</w:t>
+          </w:r>
+          <w:r>
+            <w:rPr>
+              <w:lang w:val="en-GB"/>
+            </w:rPr>
+            <w:fldChar w:fldCharType="end"/>
+          </w:r>
+        </w:sdtContent>
+      </w:sdt>
+      <w:r>
+        <w:rPr>
+          <w:lang w:val="en-GB"/>
+        </w:rPr>
+        <w:t xml:space="preserve"> </w:t>
+      </w:r>
+      <w:r>
+        <w:rPr>
+          <w:lang w:val="en-GB"/>
+        </w:rPr>
+        <w:t>simulations used to fine-tune the transform.</w:t>
+      </w:r>
+    </w:p>
+    <w:p>
+      <w:pPr>
+        <w:pStyle w:val="Heading2"/>
+        <w:tabs>
+          <w:tab w:val="clear" w:pos="18pt"/>
+          <w:tab w:val="num" w:pos="14.40pt"/>
+        </w:tabs>
+        <w:contextualSpacing/>
+        <w:rPr>
+          <w:noProof w:val="0"/>
+          <w:lang w:val="en-GB"/>
+        </w:rPr>
+      </w:pPr>
+      <w:r>
+        <w:rPr>
+          <w:noProof w:val="0"/>
+          <w:lang w:val="en-GB"/>
+        </w:rPr>
+        <w:t>Simulations</w:t>
+      </w:r>
+    </w:p>
+    <w:p>
+      <w:pPr>
+        <w:spacing w:after="6pt"/>
+        <w:ind w:firstLine="14.45pt"/>
+        <w:contextualSpacing/>
+        <w:jc w:val="both"/>
+        <w:rPr>
+          <w:lang w:val="en-GB"/>
+        </w:rPr>
+      </w:pPr>
+      <w:r>
+        <w:rPr>
+          <w:lang w:val="en-GB"/>
+        </w:rPr>
+        <w:t xml:space="preserve">Simulink </w:t>
+      </w:r>
+      <w:sdt>
+        <w:sdtPr>
+          <w:rPr>
+            <w:lang w:val="en-GB"/>
+          </w:rPr>
+          <w:id w:val="1054275823"/>
+          <w:citation/>
+        </w:sdtPr>
+        <w:sdtEndPr/>
+        <w:sdtContent>
+          <w:r>
+            <w:rPr>
+              <w:lang w:val="en-GB"/>
+            </w:rPr>
+            <w:fldChar w:fldCharType="begin"/>
+          </w:r>
+          <w:r>
+            <w:rPr>
+              <w:lang w:val="en-GB"/>
+            </w:rPr>
+            <w:instrText xml:space="preserve"> CITATION Mat201 \l</w:instrText>
+          </w:r>
+          <w:r>
+            <w:rPr>
+              <w:lang w:val="en-GB"/>
+            </w:rPr>
+            <w:instrText xml:space="preserve"> en-GB </w:instrText>
+          </w:r>
+          <w:r>
+            <w:rPr>
+              <w:lang w:val="en-GB"/>
+            </w:rPr>
+            <w:fldChar w:fldCharType="separate"/>
+          </w:r>
+          <w:r>
+            <w:rPr>
+              <w:noProof/>
+              <w:lang w:val="en-GB"/>
+            </w:rPr>
             <w:t>[19]</w:t>
           </w:r>
           <w:r>
@@ -10713,6 +10747,91 @@
         <w:rPr>
           <w:lang w:val="en-GB"/>
         </w:rPr>
+        <w:t xml:space="preserve"> </w:t>
+      </w:r>
+      <w:r>
+        <w:rPr>
+          <w:lang w:val="en-GB"/>
+        </w:rPr>
+        <w:t>w</w:t>
+      </w:r>
+      <w:r>
+        <w:rPr>
+          <w:lang w:val="en-GB"/>
+        </w:rPr>
+        <w:t xml:space="preserve">as </w:t>
+      </w:r>
+      <w:r>
+        <w:rPr>
+          <w:lang w:val="en-GB"/>
+        </w:rPr>
+        <w:t xml:space="preserve">used to construct a </w:t>
+      </w:r>
+      <w:r>
+        <w:rPr>
+          <w:lang w:val="en-GB"/>
+        </w:rPr>
+        <w:t>suite of graphs that give insights into the predicted performance of the loudspeaker in its various configurations.</w:t>
+      </w:r>
+      <w:r>
+        <w:rPr>
+          <w:lang w:val="en-GB"/>
+        </w:rPr>
+        <w:t xml:space="preserve"> LTspice </w:t>
+      </w:r>
+      <w:sdt>
+        <w:sdtPr>
+          <w:rPr>
+            <w:lang w:val="en-GB"/>
+          </w:rPr>
+          <w:id w:val="544416148"/>
+          <w:citation/>
+        </w:sdtPr>
+        <w:sdtEndPr/>
+        <w:sdtContent>
+          <w:r>
+            <w:rPr>
+              <w:lang w:val="en-GB"/>
+            </w:rPr>
+            <w:fldChar w:fldCharType="begin"/>
+          </w:r>
+          <w:r>
+            <w:rPr>
+              <w:lang w:val="en-GB"/>
+            </w:rPr>
+            <w:instrText xml:space="preserve"> CITATION Ana20 \l</w:instrText>
+          </w:r>
+          <w:r>
+            <w:rPr>
+              <w:lang w:val="en-GB"/>
+            </w:rPr>
+            <w:instrText xml:space="preserve"> en-GB </w:instrText>
+          </w:r>
+          <w:r>
+            <w:rPr>
+              <w:lang w:val="en-GB"/>
+            </w:rPr>
+            <w:fldChar w:fldCharType="separate"/>
+          </w:r>
+          <w:r>
+            <w:rPr>
+              <w:noProof/>
+              <w:lang w:val="en-GB"/>
+            </w:rPr>
+            <w:t>[18]</w:t>
+          </w:r>
+          <w:r>
+            <w:rPr>
+              <w:lang w:val="en-GB"/>
+            </w:rPr>
+            <w:fldChar w:fldCharType="end"/>
+          </w:r>
+        </w:sdtContent>
+      </w:sdt>
+      <w:r>
+        <w:rPr>
+          <w:lang w:val="en-GB"/>
+        </w:rPr>
         <w:t xml:space="preserve"> was initially used for the earlier stages of the project to verify the background theory and as a check to verify the Simulink results. See the Interim Report </w:t>
       </w:r>
       <w:sdt>
@@ -10723,6 +10842,7 @@
           <w:id w:val="-514916268"/>
           <w:citation/>
         </w:sdtPr>
+        <w:sdtEndPr/>
         <w:sdtContent>
           <w:r>
             <w:rPr>
@@ -10866,6 +10986,7 @@
           <w:id w:val="-1508128827"/>
           <w:citation/>
         </w:sdtPr>
+        <w:sdtEndPr/>
         <w:sdtContent>
           <w:r>
             <w:rPr>
@@ -10987,7 +11108,14 @@
         <w:rPr>
           <w:lang w:val="en-GB"/>
         </w:rPr>
-        <w:t xml:space="preserve">The final model was constructed from a scripting standpoint – clicking one button runs all necessary simulations and generates three graphs. This was done for convenience towards latter stages of the project to show the overall performance of each system against another. </w:t>
+        <w:t xml:space="preserve">The final model was constructed from a scripting standpoint – clicking one button runs all necessary simulations and generates three graphs. This was done for </w:t>
+      </w:r>
+      <w:r>
+        <w:rPr>
+          <w:lang w:val="en-GB"/>
+        </w:rPr>
+        <w:lastRenderedPageBreak/>
+        <w:t xml:space="preserve">convenience towards latter stages of the project to show the overall performance of each system against another. </w:t>
       </w:r>
     </w:p>
     <w:p>
@@ -11003,9 +11131,8 @@
         <w:rPr>
           <w:lang w:val="en-GB"/>
         </w:rPr>
-        <w:lastRenderedPageBreak/>
         <w:drawing>
-          <wp:anchor distT="0" distB="0" distL="114300" distR="114300" simplePos="0" relativeHeight="251745280" behindDoc="0" locked="0" layoutInCell="1" allowOverlap="1">
+          <wp:anchor distT="0" distB="0" distL="114300" distR="114300" simplePos="0" relativeHeight="251744256" behindDoc="0" locked="0" layoutInCell="1" allowOverlap="1">
             <wp:simplePos x="0" y="0"/>
             <wp:positionH relativeFrom="margin">
               <wp:align>left</wp:align>
@@ -11159,7 +11286,7 @@
           <w:lang w:val="en-GB"/>
         </w:rPr>
         <w:drawing>
-          <wp:anchor distT="0" distB="0" distL="114300" distR="114300" simplePos="0" relativeHeight="251718656" behindDoc="0" locked="0" layoutInCell="1" allowOverlap="1">
+          <wp:anchor distT="0" distB="0" distL="114300" distR="114300" simplePos="0" relativeHeight="251717632" behindDoc="0" locked="0" layoutInCell="1" allowOverlap="1">
             <wp:simplePos x="0" y="0"/>
             <wp:positionH relativeFrom="margin">
               <wp:align>right</wp:align>
@@ -11286,7 +11413,7 @@
           <w:lang w:val="en-GB"/>
         </w:rPr>
         <w:drawing>
-          <wp:anchor distT="0" distB="0" distL="114300" distR="114300" simplePos="0" relativeHeight="251749376" behindDoc="0" locked="0" layoutInCell="1" allowOverlap="1">
+          <wp:anchor distT="0" distB="0" distL="114300" distR="114300" simplePos="0" relativeHeight="251748352" behindDoc="0" locked="0" layoutInCell="1" allowOverlap="1">
             <wp:simplePos x="0" y="0"/>
             <wp:positionH relativeFrom="margin">
               <wp:align>left</wp:align>
@@ -11562,7 +11689,7 @@
           <w:lang w:val="en-GB"/>
         </w:rPr>
         <w:drawing>
-          <wp:anchor distT="0" distB="0" distL="114300" distR="114300" simplePos="0" relativeHeight="251714560" behindDoc="0" locked="0" layoutInCell="1" allowOverlap="1">
+          <wp:anchor distT="0" distB="0" distL="114300" distR="114300" simplePos="0" relativeHeight="251713536" behindDoc="0" locked="0" layoutInCell="1" allowOverlap="1">
             <wp:simplePos x="0" y="0"/>
             <wp:positionH relativeFrom="margin">
               <wp:align>right</wp:align>
@@ -11703,7 +11830,14 @@
         <w:rPr>
           <w:lang w:val="en-GB"/>
         </w:rPr>
-        <w:t xml:space="preserve">Figs. 8, 9, and 10 show the simulated magnitude responses, phase responses, and group delays of the various Pyle PLPW6D subwoofer system configurations. Figs. 11 and 12 show measurements of coil current and cone excursion as each system configuration is driven by a chirp signal, ranging from 10 Hz to 200 Hz and lasting for 1 second, with an amplitude equivalent to the peak input voltage from the power amplifier. This was chosen to simulate a ‘worst-case’ scenario for the subwoofer’s operation. </w:t>
+        <w:t xml:space="preserve">Figs. 8, 9, and 10 show the simulated magnitude responses, phase responses, and group delays of the various Pyle PLPW6D subwoofer system configurations. Figs. 11 and 12 show measurements of coil current and cone excursion as each system configuration is driven by a chirp signal, ranging from 10 Hz to 200 Hz and lasting for 1 second, with an amplitude equivalent to the peak input voltage from the power amplifier. This was chosen to simulate a ‘worst-case’ scenario for the subwoofer’s </w:t>
+      </w:r>
+      <w:r>
+        <w:rPr>
+          <w:lang w:val="en-GB"/>
+        </w:rPr>
+        <w:lastRenderedPageBreak/>
+        <w:t xml:space="preserve">operation. </w:t>
       </w:r>
       <w:r>
         <w:rPr>
@@ -11715,14 +11849,7 @@
         <w:rPr>
           <w:lang w:val="en-GB"/>
         </w:rPr>
-        <w:t xml:space="preserve">way that the ear perceives sound – by detecting differences in pressure generated by </w:t>
-      </w:r>
-      <w:r>
-        <w:rPr>
-          <w:lang w:val="en-GB"/>
-        </w:rPr>
-        <w:lastRenderedPageBreak/>
-        <w:t xml:space="preserve">sinusoidal movements of the subwoofer’s cone. This means that a phase response </w:t>
+        <w:t xml:space="preserve">way that the ear perceives sound – by detecting differences in pressure generated by sinusoidal movements of the subwoofer’s cone. This means that a phase response </w:t>
       </w:r>
       <w:r>
         <w:rPr>
@@ -11916,7 +12043,7 @@
           <w:lang w:val="en-GB"/>
         </w:rPr>
         <w:drawing>
-          <wp:anchor distT="0" distB="0" distL="114300" distR="114300" simplePos="0" relativeHeight="251741184" behindDoc="0" locked="0" layoutInCell="1" allowOverlap="1">
+          <wp:anchor distT="0" distB="0" distL="114300" distR="114300" simplePos="0" relativeHeight="251740160" behindDoc="0" locked="0" layoutInCell="1" allowOverlap="1">
             <wp:simplePos x="0" y="0"/>
             <wp:positionH relativeFrom="margin">
               <wp:align>right</wp:align>
@@ -12138,7 +12265,7 @@
           <w:lang w:val="en-GB"/>
         </w:rPr>
         <w:drawing>
-          <wp:anchor distT="0" distB="0" distL="114300" distR="114300" simplePos="0" relativeHeight="251738112" behindDoc="0" locked="0" layoutInCell="1" allowOverlap="1">
+          <wp:anchor distT="0" distB="0" distL="114300" distR="114300" simplePos="0" relativeHeight="251737088" behindDoc="0" locked="0" layoutInCell="1" allowOverlap="1">
             <wp:simplePos x="0" y="0"/>
             <wp:positionH relativeFrom="margin">
               <wp:align>left</wp:align>
@@ -12358,7 +12485,7 @@
           <w:lang w:val="en-GB"/>
         </w:rPr>
         <w:drawing>
-          <wp:anchor distT="0" distB="0" distL="114300" distR="114300" simplePos="0" relativeHeight="251722752" behindDoc="0" locked="0" layoutInCell="1" allowOverlap="1">
+          <wp:anchor distT="0" distB="0" distL="114300" distR="114300" simplePos="0" relativeHeight="251721728" behindDoc="0" locked="0" layoutInCell="1" allowOverlap="1">
             <wp:simplePos x="0" y="0"/>
             <wp:positionH relativeFrom="margin">
               <wp:align>left</wp:align>
@@ -12609,20 +12736,20 @@
         <w:rPr>
           <w:lang w:val="en-GB"/>
         </w:rPr>
-        <w:t xml:space="preserve">occur. In any case, the cone also runs the risk of moving so far out of the enclosure and driver housing that it simply becomes detached and blows out from the subwoofer. </w:t>
-      </w:r>
-      <w:r>
-        <w:rPr>
-          <w:lang w:val="en-GB"/>
-        </w:rPr>
-        <w:t xml:space="preserve">Extracting a measurement for this voltage is not convenient – a voltage bridge setup around the cone is necessary, which would </w:t>
+        <w:t xml:space="preserve">occur. In any case, the cone also runs the risk of moving so far out of the enclosure and driver housing that it simply becomes </w:t>
       </w:r>
       <w:r>
         <w:rPr>
           <w:lang w:val="en-GB"/>
         </w:rPr>
         <w:lastRenderedPageBreak/>
-        <w:t xml:space="preserve">confine the system to laboratories due to impracticality. </w:t>
+        <w:t xml:space="preserve">detached and blows out from the subwoofer. </w:t>
+      </w:r>
+      <w:r>
+        <w:rPr>
+          <w:lang w:val="en-GB"/>
+        </w:rPr>
+        <w:t xml:space="preserve">Extracting a measurement for this voltage is not convenient – a voltage bridge setup around the cone is necessary, which would confine the system to laboratories due to impracticality. </w:t>
       </w:r>
       <w:r>
         <w:rPr>
@@ -12718,6 +12845,7 @@
         </w:rPr>
         <w:t xml:space="preserve"> power amplifier to the limits of its operation (the maximum peak output current </w:t>
       </w:r>
+      <w:proofErr w:type="spellStart"/>
       <w:r>
         <w:rPr>
           <w:i/>
@@ -12735,6 +12863,7 @@
         </w:rPr>
         <w:t>pk</w:t>
       </w:r>
+      <w:proofErr w:type="spellEnd"/>
       <w:r>
         <w:rPr>
           <w:lang w:val="en-GB"/>
@@ -12863,6 +12992,7 @@
           <w:id w:val="-65427376"/>
           <w:citation/>
         </w:sdtPr>
+        <w:sdtEndPr/>
         <w:sdtContent>
           <w:r>
             <w:rPr>
@@ -13018,6 +13148,7 @@
           <w:id w:val="1083028627"/>
           <w:citation/>
         </w:sdtPr>
+        <w:sdtEndPr/>
         <w:sdtContent>
           <w:r>
             <w:rPr>
@@ -13117,7 +13248,13 @@
         <w:rPr>
           <w:lang w:val="en-GB"/>
         </w:rPr>
-        <w:t>observers, and estimators to enhance the ability of closed-loop systems to react to unwanted disturbances from the environment and predict changing TSPs over time without human intervention.</w:t>
+        <w:t xml:space="preserve">observers, and estimators to enhance the ability of closed-loop systems to react to </w:t>
+      </w:r>
+      <w:r>
+        <w:rPr>
+          <w:lang w:val="en-GB"/>
+        </w:rPr>
+        <w:t>unwanted disturbances from the environment and predict changing TSPs over time without human intervention.</w:t>
       </w:r>
     </w:p>
     <w:p>
@@ -13157,6 +13294,7 @@
           <w:docPartUnique/>
         </w:docPartObj>
       </w:sdtPr>
+      <w:sdtEndPr/>
       <w:sdtContent>
         <w:p>
           <w:pPr>
@@ -13172,1432 +13310,1370 @@
             <w:t>References</w:t>
           </w:r>
         </w:p>
-        <w:sdt>
-          <w:sdtPr>
+        <w:tbl>
+          <w:tblPr>
+            <w:tblW w:w="100.0%" w:type="pct"/>
+            <w:tblCellSpacing w:w="0.75pt" w:type="dxa"/>
+            <w:tblCellMar>
+              <w:top w:w="0.75pt" w:type="dxa"/>
+              <w:start w:w="0.75pt" w:type="dxa"/>
+              <w:bottom w:w="0.75pt" w:type="dxa"/>
+              <w:end w:w="0.75pt" w:type="dxa"/>
+            </w:tblCellMar>
+            <w:tblLook w:firstRow="1" w:lastRow="0" w:firstColumn="1" w:lastColumn="0" w:noHBand="0" w:noVBand="1"/>
+          </w:tblPr>
+          <w:tblGrid>
+            <w:gridCol w:w="325"/>
+            <w:gridCol w:w="4375"/>
+          </w:tblGrid>
+          <w:tr>
+            <w:trPr>
+              <w:divId w:val="1387534778"/>
+              <w:tblCellSpacing w:w="0.75pt" w:type="dxa"/>
+            </w:trPr>
+            <w:tc>
+              <w:tcPr>
+                <w:tcW w:w="1.0%" w:type="pct"/>
+                <w:hideMark/>
+              </w:tcPr>
+              <w:p>
+                <w:pPr>
+                  <w:pStyle w:val="Bibliography"/>
+                  <w:rPr>
+                    <w:noProof/>
+                    <w:sz w:val="15"/>
+                    <w:szCs w:val="15"/>
+                  </w:rPr>
+                </w:pPr>
+                <w:r>
+                  <w:rPr>
+                    <w:noProof/>
+                    <w:sz w:val="15"/>
+                    <w:szCs w:val="15"/>
+                  </w:rPr>
+                  <w:t xml:space="preserve">[1] </w:t>
+                </w:r>
+              </w:p>
+            </w:tc>
+            <w:tc>
+              <w:tcPr>
+                <w:tcW w:w="0pt" w:type="auto"/>
+                <w:hideMark/>
+              </w:tcPr>
+              <w:p>
+                <w:pPr>
+                  <w:pStyle w:val="Bibliography"/>
+                  <w:rPr>
+                    <w:noProof/>
+                    <w:sz w:val="15"/>
+                    <w:szCs w:val="15"/>
+                  </w:rPr>
+                </w:pPr>
+                <w:r>
+                  <w:rPr>
+                    <w:noProof/>
+                    <w:sz w:val="15"/>
+                    <w:szCs w:val="15"/>
+                  </w:rPr>
+                  <w:t xml:space="preserve">E. R. Hanson, "A motional feedback loudspeaker system," in </w:t>
+                </w:r>
+                <w:r>
+                  <w:rPr>
+                    <w:i/>
+                    <w:iCs/>
+                    <w:noProof/>
+                    <w:sz w:val="15"/>
+                    <w:szCs w:val="15"/>
+                  </w:rPr>
+                  <w:t>Audio Engineering Society Convention 46</w:t>
+                </w:r>
+                <w:r>
+                  <w:rPr>
+                    <w:noProof/>
+                    <w:sz w:val="15"/>
+                    <w:szCs w:val="15"/>
+                  </w:rPr>
+                  <w:t xml:space="preserve">, 1973. </w:t>
+                </w:r>
+              </w:p>
+            </w:tc>
+          </w:tr>
+          <w:tr>
+            <w:trPr>
+              <w:divId w:val="1387534778"/>
+              <w:tblCellSpacing w:w="0.75pt" w:type="dxa"/>
+            </w:trPr>
+            <w:tc>
+              <w:tcPr>
+                <w:tcW w:w="1.0%" w:type="pct"/>
+                <w:hideMark/>
+              </w:tcPr>
+              <w:p>
+                <w:pPr>
+                  <w:pStyle w:val="Bibliography"/>
+                  <w:rPr>
+                    <w:noProof/>
+                    <w:sz w:val="15"/>
+                    <w:szCs w:val="15"/>
+                  </w:rPr>
+                </w:pPr>
+                <w:r>
+                  <w:rPr>
+                    <w:noProof/>
+                    <w:sz w:val="15"/>
+                    <w:szCs w:val="15"/>
+                  </w:rPr>
+                  <w:t xml:space="preserve">[2] </w:t>
+                </w:r>
+              </w:p>
+            </w:tc>
+            <w:tc>
+              <w:tcPr>
+                <w:tcW w:w="0pt" w:type="auto"/>
+                <w:hideMark/>
+              </w:tcPr>
+              <w:p>
+                <w:pPr>
+                  <w:pStyle w:val="Bibliography"/>
+                  <w:rPr>
+                    <w:noProof/>
+                    <w:sz w:val="15"/>
+                    <w:szCs w:val="15"/>
+                  </w:rPr>
+                </w:pPr>
+                <w:r>
+                  <w:rPr>
+                    <w:noProof/>
+                    <w:sz w:val="15"/>
+                    <w:szCs w:val="15"/>
+                  </w:rPr>
+                  <w:t xml:space="preserve">F. Rumsey and R. McCormick, Sound and Recording, Oxford: Focal Press, 2006. </w:t>
+                </w:r>
+              </w:p>
+            </w:tc>
+          </w:tr>
+          <w:tr>
+            <w:trPr>
+              <w:divId w:val="1387534778"/>
+              <w:tblCellSpacing w:w="0.75pt" w:type="dxa"/>
+            </w:trPr>
+            <w:tc>
+              <w:tcPr>
+                <w:tcW w:w="1.0%" w:type="pct"/>
+                <w:hideMark/>
+              </w:tcPr>
+              <w:p>
+                <w:pPr>
+                  <w:pStyle w:val="Bibliography"/>
+                  <w:rPr>
+                    <w:noProof/>
+                    <w:sz w:val="15"/>
+                    <w:szCs w:val="15"/>
+                  </w:rPr>
+                </w:pPr>
+                <w:r>
+                  <w:rPr>
+                    <w:noProof/>
+                    <w:sz w:val="15"/>
+                    <w:szCs w:val="15"/>
+                  </w:rPr>
+                  <w:t xml:space="preserve">[3] </w:t>
+                </w:r>
+              </w:p>
+            </w:tc>
+            <w:tc>
+              <w:tcPr>
+                <w:tcW w:w="0pt" w:type="auto"/>
+                <w:hideMark/>
+              </w:tcPr>
+              <w:p>
+                <w:pPr>
+                  <w:pStyle w:val="Bibliography"/>
+                  <w:rPr>
+                    <w:noProof/>
+                    <w:sz w:val="15"/>
+                    <w:szCs w:val="15"/>
+                  </w:rPr>
+                </w:pPr>
+                <w:r>
+                  <w:rPr>
+                    <w:noProof/>
+                    <w:sz w:val="15"/>
+                    <w:szCs w:val="15"/>
+                  </w:rPr>
+                  <w:t>Grand View Research, "Loudspeaker Market Size, Share &amp; Trends Analysis Report By Type (Satellite/subwoofer, Soundbar, Subwoofer, In-wall, Outdoor, Multimedia), By Region, And Segment Forecasts, 2018 - 2025," Grand View Research, 2017.</w:t>
+                </w:r>
+              </w:p>
+            </w:tc>
+          </w:tr>
+          <w:tr>
+            <w:trPr>
+              <w:divId w:val="1387534778"/>
+              <w:tblCellSpacing w:w="0.75pt" w:type="dxa"/>
+            </w:trPr>
+            <w:tc>
+              <w:tcPr>
+                <w:tcW w:w="1.0%" w:type="pct"/>
+                <w:hideMark/>
+              </w:tcPr>
+              <w:p>
+                <w:pPr>
+                  <w:pStyle w:val="Bibliography"/>
+                  <w:rPr>
+                    <w:noProof/>
+                    <w:sz w:val="15"/>
+                    <w:szCs w:val="15"/>
+                  </w:rPr>
+                </w:pPr>
+                <w:r>
+                  <w:rPr>
+                    <w:noProof/>
+                    <w:sz w:val="15"/>
+                    <w:szCs w:val="15"/>
+                  </w:rPr>
+                  <w:t xml:space="preserve">[4] </w:t>
+                </w:r>
+              </w:p>
+            </w:tc>
+            <w:tc>
+              <w:tcPr>
+                <w:tcW w:w="0pt" w:type="auto"/>
+                <w:hideMark/>
+              </w:tcPr>
+              <w:p>
+                <w:pPr>
+                  <w:pStyle w:val="Bibliography"/>
+                  <w:rPr>
+                    <w:noProof/>
+                    <w:sz w:val="15"/>
+                    <w:szCs w:val="15"/>
+                  </w:rPr>
+                </w:pPr>
+                <w:r>
+                  <w:rPr>
+                    <w:noProof/>
+                    <w:sz w:val="15"/>
+                    <w:szCs w:val="15"/>
+                  </w:rPr>
+                  <w:t xml:space="preserve">H. F. Olson, Elements of Acoustical Engineering, New York: D. Van Nostrand Company, Inc, 1940. </w:t>
+                </w:r>
+              </w:p>
+            </w:tc>
+          </w:tr>
+          <w:tr>
+            <w:trPr>
+              <w:divId w:val="1387534778"/>
+              <w:tblCellSpacing w:w="0.75pt" w:type="dxa"/>
+            </w:trPr>
+            <w:tc>
+              <w:tcPr>
+                <w:tcW w:w="1.0%" w:type="pct"/>
+                <w:hideMark/>
+              </w:tcPr>
+              <w:p>
+                <w:pPr>
+                  <w:pStyle w:val="Bibliography"/>
+                  <w:rPr>
+                    <w:noProof/>
+                    <w:sz w:val="15"/>
+                    <w:szCs w:val="15"/>
+                  </w:rPr>
+                </w:pPr>
+                <w:r>
+                  <w:rPr>
+                    <w:noProof/>
+                    <w:sz w:val="15"/>
+                    <w:szCs w:val="15"/>
+                  </w:rPr>
+                  <w:t xml:space="preserve">[5] </w:t>
+                </w:r>
+              </w:p>
+            </w:tc>
+            <w:tc>
+              <w:tcPr>
+                <w:tcW w:w="0pt" w:type="auto"/>
+                <w:hideMark/>
+              </w:tcPr>
+              <w:p>
+                <w:pPr>
+                  <w:pStyle w:val="Bibliography"/>
+                  <w:rPr>
+                    <w:noProof/>
+                    <w:sz w:val="15"/>
+                    <w:szCs w:val="15"/>
+                  </w:rPr>
+                </w:pPr>
+                <w:r>
+                  <w:rPr>
+                    <w:noProof/>
+                    <w:sz w:val="15"/>
+                    <w:szCs w:val="15"/>
+                  </w:rPr>
+                  <w:t xml:space="preserve">F. X. Y. Gao and W. M. Snelgrove, "Adaptive linearization of a loudspeaker," in </w:t>
+                </w:r>
+                <w:r>
+                  <w:rPr>
+                    <w:i/>
+                    <w:iCs/>
+                    <w:noProof/>
+                    <w:sz w:val="15"/>
+                    <w:szCs w:val="15"/>
+                  </w:rPr>
+                  <w:t>1991 International Conference on Acoustics, Speech, and Signal Processing</w:t>
+                </w:r>
+                <w:r>
+                  <w:rPr>
+                    <w:noProof/>
+                    <w:sz w:val="15"/>
+                    <w:szCs w:val="15"/>
+                  </w:rPr>
+                  <w:t xml:space="preserve">, Toronto, 1991. </w:t>
+                </w:r>
+              </w:p>
+            </w:tc>
+          </w:tr>
+          <w:tr>
+            <w:trPr>
+              <w:divId w:val="1387534778"/>
+              <w:tblCellSpacing w:w="0.75pt" w:type="dxa"/>
+            </w:trPr>
+            <w:tc>
+              <w:tcPr>
+                <w:tcW w:w="1.0%" w:type="pct"/>
+                <w:hideMark/>
+              </w:tcPr>
+              <w:p>
+                <w:pPr>
+                  <w:pStyle w:val="Bibliography"/>
+                  <w:rPr>
+                    <w:noProof/>
+                    <w:sz w:val="15"/>
+                    <w:szCs w:val="15"/>
+                  </w:rPr>
+                </w:pPr>
+                <w:r>
+                  <w:rPr>
+                    <w:noProof/>
+                    <w:sz w:val="15"/>
+                    <w:szCs w:val="15"/>
+                  </w:rPr>
+                  <w:t xml:space="preserve">[6] </w:t>
+                </w:r>
+              </w:p>
+            </w:tc>
+            <w:tc>
+              <w:tcPr>
+                <w:tcW w:w="0pt" w:type="auto"/>
+                <w:hideMark/>
+              </w:tcPr>
+              <w:p>
+                <w:pPr>
+                  <w:pStyle w:val="Bibliography"/>
+                  <w:rPr>
+                    <w:noProof/>
+                    <w:sz w:val="15"/>
+                    <w:szCs w:val="15"/>
+                  </w:rPr>
+                </w:pPr>
+                <w:r>
+                  <w:rPr>
+                    <w:noProof/>
+                    <w:sz w:val="15"/>
+                    <w:szCs w:val="15"/>
+                  </w:rPr>
+                  <w:t xml:space="preserve">J. Catrysse, "On the Design of Some Feedback Circuits for Loudspeakers," </w:t>
+                </w:r>
+                <w:r>
+                  <w:rPr>
+                    <w:i/>
+                    <w:iCs/>
+                    <w:noProof/>
+                    <w:sz w:val="15"/>
+                    <w:szCs w:val="15"/>
+                  </w:rPr>
+                  <w:t xml:space="preserve">Audio Engineering Society, </w:t>
+                </w:r>
+                <w:r>
+                  <w:rPr>
+                    <w:noProof/>
+                    <w:sz w:val="15"/>
+                    <w:szCs w:val="15"/>
+                  </w:rPr>
+                  <w:t xml:space="preserve">vol. 33, June 1985. </w:t>
+                </w:r>
+              </w:p>
+            </w:tc>
+          </w:tr>
+          <w:tr>
+            <w:trPr>
+              <w:divId w:val="1387534778"/>
+              <w:tblCellSpacing w:w="0.75pt" w:type="dxa"/>
+            </w:trPr>
+            <w:tc>
+              <w:tcPr>
+                <w:tcW w:w="1.0%" w:type="pct"/>
+                <w:hideMark/>
+              </w:tcPr>
+              <w:p>
+                <w:pPr>
+                  <w:pStyle w:val="Bibliography"/>
+                  <w:rPr>
+                    <w:noProof/>
+                    <w:sz w:val="15"/>
+                    <w:szCs w:val="15"/>
+                  </w:rPr>
+                </w:pPr>
+                <w:r>
+                  <w:rPr>
+                    <w:noProof/>
+                    <w:sz w:val="15"/>
+                    <w:szCs w:val="15"/>
+                  </w:rPr>
+                  <w:t xml:space="preserve">[7] </w:t>
+                </w:r>
+              </w:p>
+            </w:tc>
+            <w:tc>
+              <w:tcPr>
+                <w:tcW w:w="0pt" w:type="auto"/>
+                <w:hideMark/>
+              </w:tcPr>
+              <w:p>
+                <w:pPr>
+                  <w:pStyle w:val="Bibliography"/>
+                  <w:rPr>
+                    <w:noProof/>
+                    <w:sz w:val="15"/>
+                    <w:szCs w:val="15"/>
+                  </w:rPr>
+                </w:pPr>
+                <w:r>
+                  <w:rPr>
+                    <w:noProof/>
+                    <w:sz w:val="15"/>
+                    <w:szCs w:val="15"/>
+                  </w:rPr>
+                  <w:t xml:space="preserve">L. Yayou and G. T. Chiu, "Control of Loudspeakers Using Disturbance-Observer-Type Velocity Estimation," </w:t>
+                </w:r>
+                <w:r>
+                  <w:rPr>
+                    <w:i/>
+                    <w:iCs/>
+                    <w:noProof/>
+                    <w:sz w:val="15"/>
+                    <w:szCs w:val="15"/>
+                  </w:rPr>
+                  <w:t xml:space="preserve">IEEE / ASME Transactions on Mechatronics, </w:t>
+                </w:r>
+                <w:r>
+                  <w:rPr>
+                    <w:noProof/>
+                    <w:sz w:val="15"/>
+                    <w:szCs w:val="15"/>
+                  </w:rPr>
+                  <w:t xml:space="preserve">vol. 10, no. 1, Feb 2005. </w:t>
+                </w:r>
+              </w:p>
+            </w:tc>
+          </w:tr>
+          <w:tr>
+            <w:trPr>
+              <w:divId w:val="1387534778"/>
+              <w:tblCellSpacing w:w="0.75pt" w:type="dxa"/>
+            </w:trPr>
+            <w:tc>
+              <w:tcPr>
+                <w:tcW w:w="1.0%" w:type="pct"/>
+                <w:hideMark/>
+              </w:tcPr>
+              <w:p>
+                <w:pPr>
+                  <w:pStyle w:val="Bibliography"/>
+                  <w:rPr>
+                    <w:noProof/>
+                    <w:sz w:val="15"/>
+                    <w:szCs w:val="15"/>
+                  </w:rPr>
+                </w:pPr>
+                <w:r>
+                  <w:rPr>
+                    <w:noProof/>
+                    <w:sz w:val="15"/>
+                    <w:szCs w:val="15"/>
+                  </w:rPr>
+                  <w:t xml:space="preserve">[8] </w:t>
+                </w:r>
+              </w:p>
+            </w:tc>
+            <w:tc>
+              <w:tcPr>
+                <w:tcW w:w="0pt" w:type="auto"/>
+                <w:hideMark/>
+              </w:tcPr>
+              <w:p>
+                <w:pPr>
+                  <w:pStyle w:val="Bibliography"/>
+                  <w:rPr>
+                    <w:noProof/>
+                    <w:sz w:val="15"/>
+                    <w:szCs w:val="15"/>
+                  </w:rPr>
+                </w:pPr>
+                <w:r>
+                  <w:rPr>
+                    <w:noProof/>
+                    <w:sz w:val="15"/>
+                    <w:szCs w:val="15"/>
+                  </w:rPr>
+                  <w:t xml:space="preserve">R. H. Small, "Direct-Radiator Loudspeaker System Analysis," </w:t>
+                </w:r>
+                <w:r>
+                  <w:rPr>
+                    <w:i/>
+                    <w:iCs/>
+                    <w:noProof/>
+                    <w:sz w:val="15"/>
+                    <w:szCs w:val="15"/>
+                  </w:rPr>
+                  <w:t xml:space="preserve">Audio Engineering Society, </w:t>
+                </w:r>
+                <w:r>
+                  <w:rPr>
+                    <w:noProof/>
+                    <w:sz w:val="15"/>
+                    <w:szCs w:val="15"/>
+                  </w:rPr>
+                  <w:t xml:space="preserve">vol. 20, no. 5, June 1972. </w:t>
+                </w:r>
+              </w:p>
+            </w:tc>
+          </w:tr>
+          <w:tr>
+            <w:trPr>
+              <w:divId w:val="1387534778"/>
+              <w:tblCellSpacing w:w="0.75pt" w:type="dxa"/>
+            </w:trPr>
+            <w:tc>
+              <w:tcPr>
+                <w:tcW w:w="1.0%" w:type="pct"/>
+                <w:hideMark/>
+              </w:tcPr>
+              <w:p>
+                <w:pPr>
+                  <w:pStyle w:val="Bibliography"/>
+                  <w:rPr>
+                    <w:noProof/>
+                    <w:sz w:val="15"/>
+                    <w:szCs w:val="15"/>
+                  </w:rPr>
+                </w:pPr>
+                <w:r>
+                  <w:rPr>
+                    <w:noProof/>
+                    <w:sz w:val="15"/>
+                    <w:szCs w:val="15"/>
+                  </w:rPr>
+                  <w:t xml:space="preserve">[9] </w:t>
+                </w:r>
+              </w:p>
+            </w:tc>
+            <w:tc>
+              <w:tcPr>
+                <w:tcW w:w="0pt" w:type="auto"/>
+                <w:hideMark/>
+              </w:tcPr>
+              <w:p>
+                <w:pPr>
+                  <w:pStyle w:val="Bibliography"/>
+                  <w:rPr>
+                    <w:noProof/>
+                    <w:sz w:val="15"/>
+                    <w:szCs w:val="15"/>
+                  </w:rPr>
+                </w:pPr>
+                <w:r>
+                  <w:rPr>
+                    <w:noProof/>
+                    <w:sz w:val="15"/>
+                    <w:szCs w:val="15"/>
+                  </w:rPr>
+                  <w:t xml:space="preserve">R. H. Small, "Closed-Box Loudspeaker Systems - Part 1: Analysis," </w:t>
+                </w:r>
+                <w:r>
+                  <w:rPr>
+                    <w:i/>
+                    <w:iCs/>
+                    <w:noProof/>
+                    <w:sz w:val="15"/>
+                    <w:szCs w:val="15"/>
+                  </w:rPr>
+                  <w:t xml:space="preserve">Audio Engineering Society, </w:t>
+                </w:r>
+                <w:r>
+                  <w:rPr>
+                    <w:noProof/>
+                    <w:sz w:val="15"/>
+                    <w:szCs w:val="15"/>
+                  </w:rPr>
+                  <w:t xml:space="preserve">vol. 20, no. 10, December 1972. </w:t>
+                </w:r>
+              </w:p>
+            </w:tc>
+          </w:tr>
+          <w:tr>
+            <w:trPr>
+              <w:divId w:val="1387534778"/>
+              <w:tblCellSpacing w:w="0.75pt" w:type="dxa"/>
+            </w:trPr>
+            <w:tc>
+              <w:tcPr>
+                <w:tcW w:w="1.0%" w:type="pct"/>
+                <w:hideMark/>
+              </w:tcPr>
+              <w:p>
+                <w:pPr>
+                  <w:pStyle w:val="Bibliography"/>
+                  <w:rPr>
+                    <w:noProof/>
+                    <w:sz w:val="15"/>
+                    <w:szCs w:val="15"/>
+                  </w:rPr>
+                </w:pPr>
+                <w:r>
+                  <w:rPr>
+                    <w:noProof/>
+                    <w:sz w:val="15"/>
+                    <w:szCs w:val="15"/>
+                  </w:rPr>
+                  <w:t xml:space="preserve">[10] </w:t>
+                </w:r>
+              </w:p>
+            </w:tc>
+            <w:tc>
+              <w:tcPr>
+                <w:tcW w:w="0pt" w:type="auto"/>
+                <w:hideMark/>
+              </w:tcPr>
+              <w:p>
+                <w:pPr>
+                  <w:pStyle w:val="Bibliography"/>
+                  <w:rPr>
+                    <w:noProof/>
+                    <w:sz w:val="15"/>
+                    <w:szCs w:val="15"/>
+                  </w:rPr>
+                </w:pPr>
+                <w:r>
+                  <w:rPr>
+                    <w:noProof/>
+                    <w:sz w:val="15"/>
+                    <w:szCs w:val="15"/>
+                  </w:rPr>
+                  <w:t xml:space="preserve">S. Linkwitz, "A Three-Enclosure Loudspeaker System Part III," </w:t>
+                </w:r>
+                <w:r>
+                  <w:rPr>
+                    <w:i/>
+                    <w:iCs/>
+                    <w:noProof/>
+                    <w:sz w:val="15"/>
+                    <w:szCs w:val="15"/>
+                  </w:rPr>
+                  <w:t xml:space="preserve">Speaker Builder, </w:t>
+                </w:r>
+                <w:r>
+                  <w:rPr>
+                    <w:noProof/>
+                    <w:sz w:val="15"/>
+                    <w:szCs w:val="15"/>
+                  </w:rPr>
+                  <w:t xml:space="preserve">no. 4, p. 16, 1980. </w:t>
+                </w:r>
+              </w:p>
+            </w:tc>
+          </w:tr>
+          <w:tr>
+            <w:trPr>
+              <w:divId w:val="1387534778"/>
+              <w:tblCellSpacing w:w="0.75pt" w:type="dxa"/>
+            </w:trPr>
+            <w:tc>
+              <w:tcPr>
+                <w:tcW w:w="1.0%" w:type="pct"/>
+                <w:hideMark/>
+              </w:tcPr>
+              <w:p>
+                <w:pPr>
+                  <w:pStyle w:val="Bibliography"/>
+                  <w:rPr>
+                    <w:noProof/>
+                    <w:sz w:val="15"/>
+                    <w:szCs w:val="15"/>
+                  </w:rPr>
+                </w:pPr>
+                <w:r>
+                  <w:rPr>
+                    <w:noProof/>
+                    <w:sz w:val="15"/>
+                    <w:szCs w:val="15"/>
+                  </w:rPr>
+                  <w:t xml:space="preserve">[11] </w:t>
+                </w:r>
+              </w:p>
+            </w:tc>
+            <w:tc>
+              <w:tcPr>
+                <w:tcW w:w="0pt" w:type="auto"/>
+                <w:hideMark/>
+              </w:tcPr>
+              <w:p>
+                <w:pPr>
+                  <w:pStyle w:val="Bibliography"/>
+                  <w:rPr>
+                    <w:noProof/>
+                    <w:sz w:val="15"/>
+                    <w:szCs w:val="15"/>
+                  </w:rPr>
+                </w:pPr>
+                <w:r>
+                  <w:rPr>
+                    <w:noProof/>
+                    <w:sz w:val="15"/>
+                    <w:szCs w:val="15"/>
+                  </w:rPr>
+                  <w:t>S. Linkwitz, "12 dB/oct highpass equalization ("Linkwitz Transform", Biquad)," [Online]. Available: https://www.linkwitzlab.com/filters.htm#10. [Accessed April 2020].</w:t>
+                </w:r>
+              </w:p>
+            </w:tc>
+          </w:tr>
+          <w:tr>
+            <w:trPr>
+              <w:divId w:val="1387534778"/>
+              <w:tblCellSpacing w:w="0.75pt" w:type="dxa"/>
+            </w:trPr>
+            <w:tc>
+              <w:tcPr>
+                <w:tcW w:w="1.0%" w:type="pct"/>
+                <w:hideMark/>
+              </w:tcPr>
+              <w:p>
+                <w:pPr>
+                  <w:pStyle w:val="Bibliography"/>
+                  <w:rPr>
+                    <w:noProof/>
+                    <w:sz w:val="15"/>
+                    <w:szCs w:val="15"/>
+                  </w:rPr>
+                </w:pPr>
+                <w:r>
+                  <w:rPr>
+                    <w:noProof/>
+                    <w:sz w:val="15"/>
+                    <w:szCs w:val="15"/>
+                  </w:rPr>
+                  <w:t xml:space="preserve">[12] </w:t>
+                </w:r>
+              </w:p>
+            </w:tc>
+            <w:tc>
+              <w:tcPr>
+                <w:tcW w:w="0pt" w:type="auto"/>
+                <w:hideMark/>
+              </w:tcPr>
+              <w:p>
+                <w:pPr>
+                  <w:pStyle w:val="Bibliography"/>
+                  <w:rPr>
+                    <w:noProof/>
+                    <w:sz w:val="15"/>
+                    <w:szCs w:val="15"/>
+                  </w:rPr>
+                </w:pPr>
+                <w:r>
+                  <w:rPr>
+                    <w:noProof/>
+                    <w:sz w:val="15"/>
+                    <w:szCs w:val="15"/>
+                  </w:rPr>
+                  <w:t xml:space="preserve">M. Golnaghari and B. Kuo, Automatic Control Systems, 3rd ed., New York: McGraw-Hill Education, 2017. </w:t>
+                </w:r>
+              </w:p>
+            </w:tc>
+          </w:tr>
+          <w:tr>
+            <w:trPr>
+              <w:divId w:val="1387534778"/>
+              <w:tblCellSpacing w:w="0.75pt" w:type="dxa"/>
+            </w:trPr>
+            <w:tc>
+              <w:tcPr>
+                <w:tcW w:w="1.0%" w:type="pct"/>
+                <w:hideMark/>
+              </w:tcPr>
+              <w:p>
+                <w:pPr>
+                  <w:pStyle w:val="Bibliography"/>
+                  <w:rPr>
+                    <w:noProof/>
+                    <w:sz w:val="15"/>
+                    <w:szCs w:val="15"/>
+                  </w:rPr>
+                </w:pPr>
+                <w:r>
+                  <w:rPr>
+                    <w:noProof/>
+                    <w:sz w:val="15"/>
+                    <w:szCs w:val="15"/>
+                  </w:rPr>
+                  <w:t xml:space="preserve">[13] </w:t>
+                </w:r>
+              </w:p>
+            </w:tc>
+            <w:tc>
+              <w:tcPr>
+                <w:tcW w:w="0pt" w:type="auto"/>
+                <w:hideMark/>
+              </w:tcPr>
+              <w:p>
+                <w:pPr>
+                  <w:pStyle w:val="Bibliography"/>
+                  <w:rPr>
+                    <w:noProof/>
+                    <w:sz w:val="15"/>
+                    <w:szCs w:val="15"/>
+                  </w:rPr>
+                </w:pPr>
+                <w:r>
+                  <w:rPr>
+                    <w:noProof/>
+                    <w:sz w:val="15"/>
+                    <w:szCs w:val="15"/>
+                  </w:rPr>
+                  <w:t>S. Malde, "Interim Technical Report," 20 January 2020. [Online]. Available: https://github.com/spez1998/3rd-year-project/blob/master/Deliverables/InterimReport/INT_ela17sm.pdf. [Accessed April 2020].</w:t>
+                </w:r>
+              </w:p>
+            </w:tc>
+          </w:tr>
+          <w:tr>
+            <w:trPr>
+              <w:divId w:val="1387534778"/>
+              <w:tblCellSpacing w:w="0.75pt" w:type="dxa"/>
+            </w:trPr>
+            <w:tc>
+              <w:tcPr>
+                <w:tcW w:w="1.0%" w:type="pct"/>
+                <w:hideMark/>
+              </w:tcPr>
+              <w:p>
+                <w:pPr>
+                  <w:pStyle w:val="Bibliography"/>
+                  <w:rPr>
+                    <w:noProof/>
+                    <w:sz w:val="15"/>
+                    <w:szCs w:val="15"/>
+                  </w:rPr>
+                </w:pPr>
+                <w:r>
+                  <w:rPr>
+                    <w:noProof/>
+                    <w:sz w:val="15"/>
+                    <w:szCs w:val="15"/>
+                  </w:rPr>
+                  <w:t xml:space="preserve">[14] </w:t>
+                </w:r>
+              </w:p>
+            </w:tc>
+            <w:tc>
+              <w:tcPr>
+                <w:tcW w:w="0pt" w:type="auto"/>
+                <w:hideMark/>
+              </w:tcPr>
+              <w:p>
+                <w:pPr>
+                  <w:pStyle w:val="Bibliography"/>
+                  <w:rPr>
+                    <w:noProof/>
+                    <w:sz w:val="15"/>
+                    <w:szCs w:val="15"/>
+                  </w:rPr>
+                </w:pPr>
+                <w:r>
+                  <w:rPr>
+                    <w:noProof/>
+                    <w:sz w:val="15"/>
+                    <w:szCs w:val="15"/>
+                  </w:rPr>
+                  <w:t>Pyle Audio, "pyleaudio.com," [Online]. Available: https://www.pyleaudio.com/sku/PLPW6D/65-600-Watt-Dual-Voice-Coil-4-Ohm-Subwoofer. [Accessed April 2020].</w:t>
+                </w:r>
+              </w:p>
+            </w:tc>
+          </w:tr>
+          <w:tr>
+            <w:trPr>
+              <w:divId w:val="1387534778"/>
+              <w:tblCellSpacing w:w="0.75pt" w:type="dxa"/>
+            </w:trPr>
+            <w:tc>
+              <w:tcPr>
+                <w:tcW w:w="1.0%" w:type="pct"/>
+                <w:hideMark/>
+              </w:tcPr>
+              <w:p>
+                <w:pPr>
+                  <w:pStyle w:val="Bibliography"/>
+                  <w:rPr>
+                    <w:noProof/>
+                    <w:sz w:val="15"/>
+                    <w:szCs w:val="15"/>
+                  </w:rPr>
+                </w:pPr>
+                <w:r>
+                  <w:rPr>
+                    <w:noProof/>
+                    <w:sz w:val="15"/>
+                    <w:szCs w:val="15"/>
+                  </w:rPr>
+                  <w:t xml:space="preserve">[15] </w:t>
+                </w:r>
+              </w:p>
+            </w:tc>
+            <w:tc>
+              <w:tcPr>
+                <w:tcW w:w="0pt" w:type="auto"/>
+                <w:hideMark/>
+              </w:tcPr>
+              <w:p>
+                <w:pPr>
+                  <w:pStyle w:val="Bibliography"/>
+                  <w:rPr>
+                    <w:noProof/>
+                    <w:sz w:val="15"/>
+                    <w:szCs w:val="15"/>
+                  </w:rPr>
+                </w:pPr>
+                <w:r>
+                  <w:rPr>
+                    <w:noProof/>
+                    <w:sz w:val="15"/>
+                    <w:szCs w:val="15"/>
+                  </w:rPr>
+                  <w:t>Texas Instruments, "LM1876 Overture™ Audio Power Amplifier," April 2013. [Online]. Available: http://www.ti.com/lit/ds/snas097c/snas097c.pdf?ts=1587932499061. [Accessed April 2020].</w:t>
+                </w:r>
+              </w:p>
+            </w:tc>
+          </w:tr>
+          <w:tr>
+            <w:trPr>
+              <w:divId w:val="1387534778"/>
+              <w:tblCellSpacing w:w="0.75pt" w:type="dxa"/>
+            </w:trPr>
+            <w:tc>
+              <w:tcPr>
+                <w:tcW w:w="1.0%" w:type="pct"/>
+                <w:hideMark/>
+              </w:tcPr>
+              <w:p>
+                <w:pPr>
+                  <w:pStyle w:val="Bibliography"/>
+                  <w:rPr>
+                    <w:noProof/>
+                    <w:sz w:val="15"/>
+                    <w:szCs w:val="15"/>
+                  </w:rPr>
+                </w:pPr>
+                <w:r>
+                  <w:rPr>
+                    <w:noProof/>
+                    <w:sz w:val="15"/>
+                    <w:szCs w:val="15"/>
+                  </w:rPr>
+                  <w:t xml:space="preserve">[16] </w:t>
+                </w:r>
+              </w:p>
+            </w:tc>
+            <w:tc>
+              <w:tcPr>
+                <w:tcW w:w="0pt" w:type="auto"/>
+                <w:hideMark/>
+              </w:tcPr>
+              <w:p>
+                <w:pPr>
+                  <w:pStyle w:val="Bibliography"/>
+                  <w:rPr>
+                    <w:noProof/>
+                    <w:sz w:val="15"/>
+                    <w:szCs w:val="15"/>
+                  </w:rPr>
+                </w:pPr>
+                <w:r>
+                  <w:rPr>
+                    <w:noProof/>
+                    <w:sz w:val="15"/>
+                    <w:szCs w:val="15"/>
+                  </w:rPr>
+                  <w:t xml:space="preserve">H. F. Olson, "Direct-Radiator Loudspeaker Enclosures," </w:t>
+                </w:r>
+                <w:r>
+                  <w:rPr>
+                    <w:i/>
+                    <w:iCs/>
+                    <w:noProof/>
+                    <w:sz w:val="15"/>
+                    <w:szCs w:val="15"/>
+                  </w:rPr>
+                  <w:t xml:space="preserve">Audio Engineering Society, </w:t>
+                </w:r>
+                <w:r>
+                  <w:rPr>
+                    <w:noProof/>
+                    <w:sz w:val="15"/>
+                    <w:szCs w:val="15"/>
+                  </w:rPr>
+                  <w:t xml:space="preserve">27 October 1950. </w:t>
+                </w:r>
+              </w:p>
+            </w:tc>
+          </w:tr>
+          <w:tr>
+            <w:trPr>
+              <w:divId w:val="1387534778"/>
+              <w:tblCellSpacing w:w="0.75pt" w:type="dxa"/>
+            </w:trPr>
+            <w:tc>
+              <w:tcPr>
+                <w:tcW w:w="1.0%" w:type="pct"/>
+                <w:hideMark/>
+              </w:tcPr>
+              <w:p>
+                <w:pPr>
+                  <w:pStyle w:val="Bibliography"/>
+                  <w:rPr>
+                    <w:noProof/>
+                    <w:sz w:val="15"/>
+                    <w:szCs w:val="15"/>
+                  </w:rPr>
+                </w:pPr>
+                <w:r>
+                  <w:rPr>
+                    <w:noProof/>
+                    <w:sz w:val="15"/>
+                    <w:szCs w:val="15"/>
+                  </w:rPr>
+                  <w:t xml:space="preserve">[17] </w:t>
+                </w:r>
+              </w:p>
+            </w:tc>
+            <w:tc>
+              <w:tcPr>
+                <w:tcW w:w="0pt" w:type="auto"/>
+                <w:hideMark/>
+              </w:tcPr>
+              <w:p>
+                <w:pPr>
+                  <w:pStyle w:val="Bibliography"/>
+                  <w:rPr>
+                    <w:noProof/>
+                    <w:sz w:val="15"/>
+                    <w:szCs w:val="15"/>
+                  </w:rPr>
+                </w:pPr>
+                <w:r>
+                  <w:rPr>
+                    <w:noProof/>
+                    <w:sz w:val="15"/>
+                    <w:szCs w:val="15"/>
+                  </w:rPr>
+                  <w:t>Autodesk, "Fusion 360," 2020.</w:t>
+                </w:r>
+              </w:p>
+            </w:tc>
+          </w:tr>
+          <w:tr>
+            <w:trPr>
+              <w:divId w:val="1387534778"/>
+              <w:tblCellSpacing w:w="0.75pt" w:type="dxa"/>
+            </w:trPr>
+            <w:tc>
+              <w:tcPr>
+                <w:tcW w:w="1.0%" w:type="pct"/>
+                <w:hideMark/>
+              </w:tcPr>
+              <w:p>
+                <w:pPr>
+                  <w:pStyle w:val="Bibliography"/>
+                  <w:rPr>
+                    <w:noProof/>
+                    <w:sz w:val="15"/>
+                    <w:szCs w:val="15"/>
+                  </w:rPr>
+                </w:pPr>
+                <w:r>
+                  <w:rPr>
+                    <w:noProof/>
+                    <w:sz w:val="15"/>
+                    <w:szCs w:val="15"/>
+                  </w:rPr>
+                  <w:t xml:space="preserve">[18] </w:t>
+                </w:r>
+              </w:p>
+            </w:tc>
+            <w:tc>
+              <w:tcPr>
+                <w:tcW w:w="0pt" w:type="auto"/>
+                <w:hideMark/>
+              </w:tcPr>
+              <w:p>
+                <w:pPr>
+                  <w:pStyle w:val="Bibliography"/>
+                  <w:rPr>
+                    <w:noProof/>
+                    <w:sz w:val="15"/>
+                    <w:szCs w:val="15"/>
+                  </w:rPr>
+                </w:pPr>
+                <w:r>
+                  <w:rPr>
+                    <w:noProof/>
+                    <w:sz w:val="15"/>
+                    <w:szCs w:val="15"/>
+                  </w:rPr>
+                  <w:t>Analog Devices, "LTspice," 2020. [Online]. Available: https://www.analog.com/en/design-center/design-tools-and-calculators/ltspice-simulator.html. [Accessed April 2020].</w:t>
+                </w:r>
+              </w:p>
+            </w:tc>
+          </w:tr>
+          <w:tr>
+            <w:trPr>
+              <w:divId w:val="1387534778"/>
+              <w:tblCellSpacing w:w="0.75pt" w:type="dxa"/>
+            </w:trPr>
+            <w:tc>
+              <w:tcPr>
+                <w:tcW w:w="1.0%" w:type="pct"/>
+                <w:hideMark/>
+              </w:tcPr>
+              <w:p>
+                <w:pPr>
+                  <w:pStyle w:val="Bibliography"/>
+                  <w:rPr>
+                    <w:noProof/>
+                    <w:sz w:val="15"/>
+                    <w:szCs w:val="15"/>
+                  </w:rPr>
+                </w:pPr>
+                <w:r>
+                  <w:rPr>
+                    <w:noProof/>
+                    <w:sz w:val="15"/>
+                    <w:szCs w:val="15"/>
+                  </w:rPr>
+                  <w:t xml:space="preserve">[19] </w:t>
+                </w:r>
+              </w:p>
+            </w:tc>
+            <w:tc>
+              <w:tcPr>
+                <w:tcW w:w="0pt" w:type="auto"/>
+                <w:hideMark/>
+              </w:tcPr>
+              <w:p>
+                <w:pPr>
+                  <w:pStyle w:val="Bibliography"/>
+                  <w:rPr>
+                    <w:noProof/>
+                    <w:sz w:val="15"/>
+                    <w:szCs w:val="15"/>
+                  </w:rPr>
+                </w:pPr>
+                <w:r>
+                  <w:rPr>
+                    <w:noProof/>
+                    <w:sz w:val="15"/>
+                    <w:szCs w:val="15"/>
+                  </w:rPr>
+                  <w:t>MathWorks, "Simulink," 2020. [Online]. Available: https://www.mathworks.com/products/simulink.html. [Accessed April 2020].</w:t>
+                </w:r>
+              </w:p>
+            </w:tc>
+          </w:tr>
+          <w:tr>
+            <w:trPr>
+              <w:divId w:val="1387534778"/>
+              <w:tblCellSpacing w:w="0.75pt" w:type="dxa"/>
+            </w:trPr>
+            <w:tc>
+              <w:tcPr>
+                <w:tcW w:w="1.0%" w:type="pct"/>
+                <w:hideMark/>
+              </w:tcPr>
+              <w:p>
+                <w:pPr>
+                  <w:pStyle w:val="Bibliography"/>
+                  <w:rPr>
+                    <w:noProof/>
+                    <w:sz w:val="15"/>
+                    <w:szCs w:val="15"/>
+                  </w:rPr>
+                </w:pPr>
+                <w:r>
+                  <w:rPr>
+                    <w:noProof/>
+                    <w:sz w:val="15"/>
+                    <w:szCs w:val="15"/>
+                  </w:rPr>
+                  <w:t xml:space="preserve">[20] </w:t>
+                </w:r>
+              </w:p>
+            </w:tc>
+            <w:tc>
+              <w:tcPr>
+                <w:tcW w:w="0pt" w:type="auto"/>
+                <w:hideMark/>
+              </w:tcPr>
+              <w:p>
+                <w:pPr>
+                  <w:pStyle w:val="Bibliography"/>
+                  <w:rPr>
+                    <w:noProof/>
+                    <w:sz w:val="15"/>
+                    <w:szCs w:val="15"/>
+                  </w:rPr>
+                </w:pPr>
+                <w:r>
+                  <w:rPr>
+                    <w:noProof/>
+                    <w:sz w:val="15"/>
+                    <w:szCs w:val="15"/>
+                  </w:rPr>
+                  <w:t>S. Malde, "3rd-year-project," 2019-2020. [Online]. Available: https://github.com/spez1998/3rd-year-project. [Accessed April 2020].</w:t>
+                </w:r>
+              </w:p>
+            </w:tc>
+          </w:tr>
+          <w:tr>
+            <w:trPr>
+              <w:divId w:val="1387534778"/>
+              <w:tblCellSpacing w:w="0.75pt" w:type="dxa"/>
+            </w:trPr>
+            <w:tc>
+              <w:tcPr>
+                <w:tcW w:w="1.0%" w:type="pct"/>
+                <w:hideMark/>
+              </w:tcPr>
+              <w:p>
+                <w:pPr>
+                  <w:pStyle w:val="Bibliography"/>
+                  <w:rPr>
+                    <w:noProof/>
+                    <w:sz w:val="15"/>
+                    <w:szCs w:val="15"/>
+                  </w:rPr>
+                </w:pPr>
+                <w:r>
+                  <w:rPr>
+                    <w:noProof/>
+                    <w:sz w:val="15"/>
+                    <w:szCs w:val="15"/>
+                  </w:rPr>
+                  <w:t xml:space="preserve">[21] </w:t>
+                </w:r>
+              </w:p>
+            </w:tc>
+            <w:tc>
+              <w:tcPr>
+                <w:tcW w:w="0pt" w:type="auto"/>
+                <w:hideMark/>
+              </w:tcPr>
+              <w:p>
+                <w:pPr>
+                  <w:pStyle w:val="Bibliography"/>
+                  <w:rPr>
+                    <w:noProof/>
+                    <w:sz w:val="15"/>
+                    <w:szCs w:val="15"/>
+                  </w:rPr>
+                </w:pPr>
+                <w:r>
+                  <w:rPr>
+                    <w:noProof/>
+                    <w:sz w:val="15"/>
+                    <w:szCs w:val="15"/>
+                  </w:rPr>
+                  <w:t>Anadigm, "Anadigm FPAA," [Online]. Available: https://www.anadigm.com/fpaa.asp. [Accessed April 2020].</w:t>
+                </w:r>
+              </w:p>
+            </w:tc>
+          </w:tr>
+          <w:tr>
+            <w:trPr>
+              <w:divId w:val="1387534778"/>
+              <w:tblCellSpacing w:w="0.75pt" w:type="dxa"/>
+            </w:trPr>
+            <w:tc>
+              <w:tcPr>
+                <w:tcW w:w="1.0%" w:type="pct"/>
+                <w:hideMark/>
+              </w:tcPr>
+              <w:p>
+                <w:pPr>
+                  <w:pStyle w:val="Bibliography"/>
+                  <w:rPr>
+                    <w:noProof/>
+                    <w:sz w:val="15"/>
+                    <w:szCs w:val="15"/>
+                  </w:rPr>
+                </w:pPr>
+                <w:r>
+                  <w:rPr>
+                    <w:noProof/>
+                    <w:sz w:val="15"/>
+                    <w:szCs w:val="15"/>
+                  </w:rPr>
+                  <w:t xml:space="preserve">[22] </w:t>
+                </w:r>
+              </w:p>
+            </w:tc>
+            <w:tc>
+              <w:tcPr>
+                <w:tcW w:w="0pt" w:type="auto"/>
+                <w:hideMark/>
+              </w:tcPr>
+              <w:p>
+                <w:pPr>
+                  <w:pStyle w:val="Bibliography"/>
+                  <w:rPr>
+                    <w:noProof/>
+                    <w:sz w:val="15"/>
+                    <w:szCs w:val="15"/>
+                  </w:rPr>
+                </w:pPr>
+                <w:r>
+                  <w:rPr>
+                    <w:noProof/>
+                    <w:sz w:val="15"/>
+                    <w:szCs w:val="15"/>
+                  </w:rPr>
+                  <w:t>MathWorks, "MATLAB," 2020. [Online]. Available: https://www.mathworks.com/products/matlab.html.</w:t>
+                </w:r>
+              </w:p>
+            </w:tc>
+          </w:tr>
+        </w:tbl>
+        <w:p>
+          <w:pPr>
+            <w:divId w:val="1387534778"/>
             <w:rPr>
-              <w:sz w:val="15"/>
-              <w:szCs w:val="15"/>
+              <w:rFonts w:eastAsia="Times New Roman"/>
+              <w:noProof/>
             </w:rPr>
-            <w:id w:val="111145805"/>
-            <w:bibliography/>
-          </w:sdtPr>
-          <w:sdtEndPr>
-            <w:rPr>
-              <w:sz w:val="16"/>
-              <w:szCs w:val="16"/>
-            </w:rPr>
-          </w:sdtEndPr>
-          <w:sdtContent>
-            <w:p>
-              <w:pPr>
-                <w:contextualSpacing/>
-                <w:jc w:val="both"/>
-                <w:rPr>
-                  <w:noProof/>
-                  <w:sz w:val="18"/>
-                  <w:szCs w:val="18"/>
-                </w:rPr>
-              </w:pPr>
-              <w:r>
-                <w:rPr>
-                  <w:sz w:val="15"/>
-                  <w:szCs w:val="15"/>
-                </w:rPr>
-                <w:fldChar w:fldCharType="begin"/>
-              </w:r>
-              <w:r>
-                <w:rPr>
-                  <w:sz w:val="15"/>
-                  <w:szCs w:val="15"/>
-                </w:rPr>
-                <w:instrText xml:space="preserve"> BIBLIOGRAPHY </w:instrText>
-              </w:r>
-              <w:r>
-                <w:rPr>
-                  <w:sz w:val="15"/>
-                  <w:szCs w:val="15"/>
-                </w:rPr>
-                <w:fldChar w:fldCharType="separate"/>
-              </w:r>
-            </w:p>
-            <w:tbl>
-              <w:tblPr>
-                <w:tblW w:w="100.0%" w:type="pct"/>
-                <w:tblCellSpacing w:w="0.75pt" w:type="dxa"/>
-                <w:tblCellMar>
-                  <w:top w:w="0.75pt" w:type="dxa"/>
-                  <w:start w:w="0.75pt" w:type="dxa"/>
-                  <w:bottom w:w="0.75pt" w:type="dxa"/>
-                  <w:end w:w="0.75pt" w:type="dxa"/>
-                </w:tblCellMar>
-                <w:tblLook w:firstRow="1" w:lastRow="0" w:firstColumn="1" w:lastColumn="0" w:noHBand="0" w:noVBand="1"/>
-              </w:tblPr>
-              <w:tblGrid>
-                <w:gridCol w:w="325"/>
-                <w:gridCol w:w="4375"/>
-              </w:tblGrid>
-              <w:tr>
-                <w:trPr>
-                  <w:divId w:val="1778136045"/>
-                  <w:tblCellSpacing w:w="0.75pt" w:type="dxa"/>
-                </w:trPr>
-                <w:tc>
-                  <w:tcPr>
-                    <w:tcW w:w="1.0%" w:type="pct"/>
-                    <w:hideMark/>
-                  </w:tcPr>
-                  <w:p>
-                    <w:pPr>
-                      <w:pStyle w:val="Bibliography"/>
-                      <w:rPr>
-                        <w:noProof/>
-                        <w:sz w:val="15"/>
-                        <w:szCs w:val="15"/>
-                      </w:rPr>
-                    </w:pPr>
-                    <w:r>
-                      <w:rPr>
-                        <w:noProof/>
-                        <w:sz w:val="15"/>
-                        <w:szCs w:val="15"/>
-                      </w:rPr>
-                      <w:t xml:space="preserve">[1] </w:t>
-                    </w:r>
-                  </w:p>
-                </w:tc>
-                <w:tc>
-                  <w:tcPr>
-                    <w:tcW w:w="0pt" w:type="dxa"/>
-                    <w:hideMark/>
-                  </w:tcPr>
-                  <w:p>
-                    <w:pPr>
-                      <w:pStyle w:val="Bibliography"/>
-                      <w:rPr>
-                        <w:noProof/>
-                        <w:sz w:val="15"/>
-                        <w:szCs w:val="15"/>
-                      </w:rPr>
-                    </w:pPr>
-                    <w:r>
-                      <w:rPr>
-                        <w:noProof/>
-                        <w:sz w:val="15"/>
-                        <w:szCs w:val="15"/>
-                      </w:rPr>
-                      <w:t xml:space="preserve">E. R. Hanson, "A motional feedback loudspeaker system," in </w:t>
-                    </w:r>
-                    <w:r>
-                      <w:rPr>
-                        <w:i/>
-                        <w:iCs/>
-                        <w:noProof/>
-                        <w:sz w:val="15"/>
-                        <w:szCs w:val="15"/>
-                      </w:rPr>
-                      <w:t>Audio Engineering Society Convention 46</w:t>
-                    </w:r>
-                    <w:r>
-                      <w:rPr>
-                        <w:noProof/>
-                        <w:sz w:val="15"/>
-                        <w:szCs w:val="15"/>
-                      </w:rPr>
-                      <w:t xml:space="preserve">, 1973. </w:t>
-                    </w:r>
-                  </w:p>
-                </w:tc>
-              </w:tr>
-              <w:tr>
-                <w:trPr>
-                  <w:divId w:val="1778136045"/>
-                  <w:tblCellSpacing w:w="0.75pt" w:type="dxa"/>
-                </w:trPr>
-                <w:tc>
-                  <w:tcPr>
-                    <w:tcW w:w="1.0%" w:type="pct"/>
-                    <w:hideMark/>
-                  </w:tcPr>
-                  <w:p>
-                    <w:pPr>
-                      <w:pStyle w:val="Bibliography"/>
-                      <w:rPr>
-                        <w:noProof/>
-                        <w:sz w:val="15"/>
-                        <w:szCs w:val="15"/>
-                      </w:rPr>
-                    </w:pPr>
-                    <w:r>
-                      <w:rPr>
-                        <w:noProof/>
-                        <w:sz w:val="15"/>
-                        <w:szCs w:val="15"/>
-                      </w:rPr>
-                      <w:t xml:space="preserve">[2] </w:t>
-                    </w:r>
-                  </w:p>
-                </w:tc>
-                <w:tc>
-                  <w:tcPr>
-                    <w:tcW w:w="0pt" w:type="dxa"/>
-                    <w:hideMark/>
-                  </w:tcPr>
-                  <w:p>
-                    <w:pPr>
-                      <w:pStyle w:val="Bibliography"/>
-                      <w:rPr>
-                        <w:noProof/>
-                        <w:sz w:val="15"/>
-                        <w:szCs w:val="15"/>
-                      </w:rPr>
-                    </w:pPr>
-                    <w:r>
-                      <w:rPr>
-                        <w:noProof/>
-                        <w:sz w:val="15"/>
-                        <w:szCs w:val="15"/>
-                      </w:rPr>
-                      <w:t xml:space="preserve">F. Rumsey and R. McCormick, Sound and Recording, Oxford: Focal Press, 2006. </w:t>
-                    </w:r>
-                  </w:p>
-                </w:tc>
-              </w:tr>
-              <w:tr>
-                <w:trPr>
-                  <w:divId w:val="1778136045"/>
-                  <w:tblCellSpacing w:w="0.75pt" w:type="dxa"/>
-                </w:trPr>
-                <w:tc>
-                  <w:tcPr>
-                    <w:tcW w:w="1.0%" w:type="pct"/>
-                    <w:hideMark/>
-                  </w:tcPr>
-                  <w:p>
-                    <w:pPr>
-                      <w:pStyle w:val="Bibliography"/>
-                      <w:rPr>
-                        <w:noProof/>
-                        <w:sz w:val="15"/>
-                        <w:szCs w:val="15"/>
-                      </w:rPr>
-                    </w:pPr>
-                    <w:r>
-                      <w:rPr>
-                        <w:noProof/>
-                        <w:sz w:val="15"/>
-                        <w:szCs w:val="15"/>
-                      </w:rPr>
-                      <w:t xml:space="preserve">[3] </w:t>
-                    </w:r>
-                  </w:p>
-                </w:tc>
-                <w:tc>
-                  <w:tcPr>
-                    <w:tcW w:w="0pt" w:type="dxa"/>
-                    <w:hideMark/>
-                  </w:tcPr>
-                  <w:p>
-                    <w:pPr>
-                      <w:pStyle w:val="Bibliography"/>
-                      <w:rPr>
-                        <w:noProof/>
-                        <w:sz w:val="15"/>
-                        <w:szCs w:val="15"/>
-                      </w:rPr>
-                    </w:pPr>
-                    <w:r>
-                      <w:rPr>
-                        <w:noProof/>
-                        <w:sz w:val="15"/>
-                        <w:szCs w:val="15"/>
-                      </w:rPr>
-                      <w:t>Grand View Research, "Loudspeaker Market Size, Share &amp; Trends Analysis Report By Type (Satellite/subwoofer, Soundbar, Subwoofer, In-wall, Outdoor, Multimedia), By Region, And Segment Forecasts, 2018 - 2025," Grand View Research, 2017.</w:t>
-                    </w:r>
-                  </w:p>
-                </w:tc>
-              </w:tr>
-              <w:tr>
-                <w:trPr>
-                  <w:divId w:val="1778136045"/>
-                  <w:tblCellSpacing w:w="0.75pt" w:type="dxa"/>
-                </w:trPr>
-                <w:tc>
-                  <w:tcPr>
-                    <w:tcW w:w="1.0%" w:type="pct"/>
-                    <w:hideMark/>
-                  </w:tcPr>
-                  <w:p>
-                    <w:pPr>
-                      <w:pStyle w:val="Bibliography"/>
-                      <w:rPr>
-                        <w:noProof/>
-                        <w:sz w:val="15"/>
-                        <w:szCs w:val="15"/>
-                      </w:rPr>
-                    </w:pPr>
-                    <w:r>
-                      <w:rPr>
-                        <w:noProof/>
-                        <w:sz w:val="15"/>
-                        <w:szCs w:val="15"/>
-                      </w:rPr>
-                      <w:t xml:space="preserve">[4] </w:t>
-                    </w:r>
-                  </w:p>
-                </w:tc>
-                <w:tc>
-                  <w:tcPr>
-                    <w:tcW w:w="0pt" w:type="dxa"/>
-                    <w:hideMark/>
-                  </w:tcPr>
-                  <w:p>
-                    <w:pPr>
-                      <w:pStyle w:val="Bibliography"/>
-                      <w:rPr>
-                        <w:noProof/>
-                        <w:sz w:val="15"/>
-                        <w:szCs w:val="15"/>
-                      </w:rPr>
-                    </w:pPr>
-                    <w:r>
-                      <w:rPr>
-                        <w:noProof/>
-                        <w:sz w:val="15"/>
-                        <w:szCs w:val="15"/>
-                      </w:rPr>
-                      <w:t xml:space="preserve">H. F. Olson, Elements of Acoustical Engineering, New York: D. Van Nostrand Company, Inc, 1940. </w:t>
-                    </w:r>
-                  </w:p>
-                </w:tc>
-              </w:tr>
-              <w:tr>
-                <w:trPr>
-                  <w:divId w:val="1778136045"/>
-                  <w:tblCellSpacing w:w="0.75pt" w:type="dxa"/>
-                </w:trPr>
-                <w:tc>
-                  <w:tcPr>
-                    <w:tcW w:w="1.0%" w:type="pct"/>
-                    <w:hideMark/>
-                  </w:tcPr>
-                  <w:p>
-                    <w:pPr>
-                      <w:pStyle w:val="Bibliography"/>
-                      <w:rPr>
-                        <w:noProof/>
-                        <w:sz w:val="15"/>
-                        <w:szCs w:val="15"/>
-                      </w:rPr>
-                    </w:pPr>
-                    <w:r>
-                      <w:rPr>
-                        <w:noProof/>
-                        <w:sz w:val="15"/>
-                        <w:szCs w:val="15"/>
-                      </w:rPr>
-                      <w:t xml:space="preserve">[5] </w:t>
-                    </w:r>
-                  </w:p>
-                </w:tc>
-                <w:tc>
-                  <w:tcPr>
-                    <w:tcW w:w="0pt" w:type="dxa"/>
-                    <w:hideMark/>
-                  </w:tcPr>
-                  <w:p>
-                    <w:pPr>
-                      <w:pStyle w:val="Bibliography"/>
-                      <w:rPr>
-                        <w:noProof/>
-                        <w:sz w:val="15"/>
-                        <w:szCs w:val="15"/>
-                      </w:rPr>
-                    </w:pPr>
-                    <w:r>
-                      <w:rPr>
-                        <w:noProof/>
-                        <w:sz w:val="15"/>
-                        <w:szCs w:val="15"/>
-                      </w:rPr>
-                      <w:t xml:space="preserve">F. X. Y. Gao and W. M. Snelgrove, "Adaptive linearization of a loudspeaker," in </w:t>
-                    </w:r>
-                    <w:r>
-                      <w:rPr>
-                        <w:i/>
-                        <w:iCs/>
-                        <w:noProof/>
-                        <w:sz w:val="15"/>
-                        <w:szCs w:val="15"/>
-                      </w:rPr>
-                      <w:t>1991 International Conference on Acoustics, Speech, and Signal Processing</w:t>
-                    </w:r>
-                    <w:r>
-                      <w:rPr>
-                        <w:noProof/>
-                        <w:sz w:val="15"/>
-                        <w:szCs w:val="15"/>
-                      </w:rPr>
-                      <w:t xml:space="preserve">, Toronto, 1991. </w:t>
-                    </w:r>
-                  </w:p>
-                </w:tc>
-              </w:tr>
-              <w:tr>
-                <w:trPr>
-                  <w:divId w:val="1778136045"/>
-                  <w:tblCellSpacing w:w="0.75pt" w:type="dxa"/>
-                </w:trPr>
-                <w:tc>
-                  <w:tcPr>
-                    <w:tcW w:w="1.0%" w:type="pct"/>
-                    <w:hideMark/>
-                  </w:tcPr>
-                  <w:p>
-                    <w:pPr>
-                      <w:pStyle w:val="Bibliography"/>
-                      <w:rPr>
-                        <w:noProof/>
-                        <w:sz w:val="15"/>
-                        <w:szCs w:val="15"/>
-                      </w:rPr>
-                    </w:pPr>
-                    <w:r>
-                      <w:rPr>
-                        <w:noProof/>
-                        <w:sz w:val="15"/>
-                        <w:szCs w:val="15"/>
-                      </w:rPr>
-                      <w:t xml:space="preserve">[6] </w:t>
-                    </w:r>
-                  </w:p>
-                </w:tc>
-                <w:tc>
-                  <w:tcPr>
-                    <w:tcW w:w="0pt" w:type="dxa"/>
-                    <w:hideMark/>
-                  </w:tcPr>
-                  <w:p>
-                    <w:pPr>
-                      <w:pStyle w:val="Bibliography"/>
-                      <w:rPr>
-                        <w:noProof/>
-                        <w:sz w:val="15"/>
-                        <w:szCs w:val="15"/>
-                      </w:rPr>
-                    </w:pPr>
-                    <w:r>
-                      <w:rPr>
-                        <w:noProof/>
-                        <w:sz w:val="15"/>
-                        <w:szCs w:val="15"/>
-                      </w:rPr>
-                      <w:t xml:space="preserve">J. Catrysse, "On the Design of Some Feedback Circuits for Loudspeakers," </w:t>
-                    </w:r>
-                    <w:r>
-                      <w:rPr>
-                        <w:i/>
-                        <w:iCs/>
-                        <w:noProof/>
-                        <w:sz w:val="15"/>
-                        <w:szCs w:val="15"/>
-                      </w:rPr>
-                      <w:t xml:space="preserve">Audio Engineering Society, </w:t>
-                    </w:r>
-                    <w:r>
-                      <w:rPr>
-                        <w:noProof/>
-                        <w:sz w:val="15"/>
-                        <w:szCs w:val="15"/>
-                      </w:rPr>
-                      <w:t xml:space="preserve">vol. 33, June 1985. </w:t>
-                    </w:r>
-                  </w:p>
-                </w:tc>
-              </w:tr>
-              <w:tr>
-                <w:trPr>
-                  <w:divId w:val="1778136045"/>
-                  <w:tblCellSpacing w:w="0.75pt" w:type="dxa"/>
-                </w:trPr>
-                <w:tc>
-                  <w:tcPr>
-                    <w:tcW w:w="1.0%" w:type="pct"/>
-                    <w:hideMark/>
-                  </w:tcPr>
-                  <w:p>
-                    <w:pPr>
-                      <w:pStyle w:val="Bibliography"/>
-                      <w:rPr>
-                        <w:noProof/>
-                        <w:sz w:val="15"/>
-                        <w:szCs w:val="15"/>
-                      </w:rPr>
-                    </w:pPr>
-                    <w:r>
-                      <w:rPr>
-                        <w:noProof/>
-                        <w:sz w:val="15"/>
-                        <w:szCs w:val="15"/>
-                      </w:rPr>
-                      <w:t xml:space="preserve">[7] </w:t>
-                    </w:r>
-                  </w:p>
-                </w:tc>
-                <w:tc>
-                  <w:tcPr>
-                    <w:tcW w:w="0pt" w:type="dxa"/>
-                    <w:hideMark/>
-                  </w:tcPr>
-                  <w:p>
-                    <w:pPr>
-                      <w:pStyle w:val="Bibliography"/>
-                      <w:rPr>
-                        <w:noProof/>
-                        <w:sz w:val="15"/>
-                        <w:szCs w:val="15"/>
-                      </w:rPr>
-                    </w:pPr>
-                    <w:r>
-                      <w:rPr>
-                        <w:noProof/>
-                        <w:sz w:val="15"/>
-                        <w:szCs w:val="15"/>
-                      </w:rPr>
-                      <w:t xml:space="preserve">L. Yayou and G. T. Chiu, "Control of Loudspeakers Using Disturbance-Observer-Type Velocity Estimation," </w:t>
-                    </w:r>
-                    <w:r>
-                      <w:rPr>
-                        <w:i/>
-                        <w:iCs/>
-                        <w:noProof/>
-                        <w:sz w:val="15"/>
-                        <w:szCs w:val="15"/>
-                      </w:rPr>
-                      <w:t xml:space="preserve">IEEE / ASME Transactions on Mechatronics, </w:t>
-                    </w:r>
-                    <w:r>
-                      <w:rPr>
-                        <w:noProof/>
-                        <w:sz w:val="15"/>
-                        <w:szCs w:val="15"/>
-                      </w:rPr>
-                      <w:t xml:space="preserve">vol. 10, no. 1, Feb 2005. </w:t>
-                    </w:r>
-                  </w:p>
-                </w:tc>
-              </w:tr>
-              <w:tr>
-                <w:trPr>
-                  <w:divId w:val="1778136045"/>
-                  <w:tblCellSpacing w:w="0.75pt" w:type="dxa"/>
-                </w:trPr>
-                <w:tc>
-                  <w:tcPr>
-                    <w:tcW w:w="1.0%" w:type="pct"/>
-                    <w:hideMark/>
-                  </w:tcPr>
-                  <w:p>
-                    <w:pPr>
-                      <w:pStyle w:val="Bibliography"/>
-                      <w:rPr>
-                        <w:noProof/>
-                        <w:sz w:val="15"/>
-                        <w:szCs w:val="15"/>
-                      </w:rPr>
-                    </w:pPr>
-                    <w:r>
-                      <w:rPr>
-                        <w:noProof/>
-                        <w:sz w:val="15"/>
-                        <w:szCs w:val="15"/>
-                      </w:rPr>
-                      <w:t xml:space="preserve">[8] </w:t>
-                    </w:r>
-                  </w:p>
-                </w:tc>
-                <w:tc>
-                  <w:tcPr>
-                    <w:tcW w:w="0pt" w:type="dxa"/>
-                    <w:hideMark/>
-                  </w:tcPr>
-                  <w:p>
-                    <w:pPr>
-                      <w:pStyle w:val="Bibliography"/>
-                      <w:rPr>
-                        <w:noProof/>
-                        <w:sz w:val="15"/>
-                        <w:szCs w:val="15"/>
-                      </w:rPr>
-                    </w:pPr>
-                    <w:r>
-                      <w:rPr>
-                        <w:noProof/>
-                        <w:sz w:val="15"/>
-                        <w:szCs w:val="15"/>
-                      </w:rPr>
-                      <w:t xml:space="preserve">R. H. Small, "Direct-Radiator Loudspeaker System Analysis," </w:t>
-                    </w:r>
-                    <w:r>
-                      <w:rPr>
-                        <w:i/>
-                        <w:iCs/>
-                        <w:noProof/>
-                        <w:sz w:val="15"/>
-                        <w:szCs w:val="15"/>
-                      </w:rPr>
-                      <w:t xml:space="preserve">Audio Engineering Society, </w:t>
-                    </w:r>
-                    <w:r>
-                      <w:rPr>
-                        <w:noProof/>
-                        <w:sz w:val="15"/>
-                        <w:szCs w:val="15"/>
-                      </w:rPr>
-                      <w:t xml:space="preserve">vol. 20, no. 5, June 1972. </w:t>
-                    </w:r>
-                  </w:p>
-                </w:tc>
-              </w:tr>
-              <w:tr>
-                <w:trPr>
-                  <w:divId w:val="1778136045"/>
-                  <w:tblCellSpacing w:w="0.75pt" w:type="dxa"/>
-                </w:trPr>
-                <w:tc>
-                  <w:tcPr>
-                    <w:tcW w:w="1.0%" w:type="pct"/>
-                    <w:hideMark/>
-                  </w:tcPr>
-                  <w:p>
-                    <w:pPr>
-                      <w:pStyle w:val="Bibliography"/>
-                      <w:rPr>
-                        <w:noProof/>
-                        <w:sz w:val="15"/>
-                        <w:szCs w:val="15"/>
-                      </w:rPr>
-                    </w:pPr>
-                    <w:r>
-                      <w:rPr>
-                        <w:noProof/>
-                        <w:sz w:val="15"/>
-                        <w:szCs w:val="15"/>
-                      </w:rPr>
-                      <w:t xml:space="preserve">[9] </w:t>
-                    </w:r>
-                  </w:p>
-                </w:tc>
-                <w:tc>
-                  <w:tcPr>
-                    <w:tcW w:w="0pt" w:type="dxa"/>
-                    <w:hideMark/>
-                  </w:tcPr>
-                  <w:p>
-                    <w:pPr>
-                      <w:pStyle w:val="Bibliography"/>
-                      <w:rPr>
-                        <w:noProof/>
-                        <w:sz w:val="15"/>
-                        <w:szCs w:val="15"/>
-                      </w:rPr>
-                    </w:pPr>
-                    <w:r>
-                      <w:rPr>
-                        <w:noProof/>
-                        <w:sz w:val="15"/>
-                        <w:szCs w:val="15"/>
-                      </w:rPr>
-                      <w:t xml:space="preserve">R. H. Small, "Closed-Box Loudspeaker Systems - Part 1: Analysis," </w:t>
-                    </w:r>
-                    <w:r>
-                      <w:rPr>
-                        <w:i/>
-                        <w:iCs/>
-                        <w:noProof/>
-                        <w:sz w:val="15"/>
-                        <w:szCs w:val="15"/>
-                      </w:rPr>
-                      <w:t xml:space="preserve">Audio Engineering Society, </w:t>
-                    </w:r>
-                    <w:r>
-                      <w:rPr>
-                        <w:noProof/>
-                        <w:sz w:val="15"/>
-                        <w:szCs w:val="15"/>
-                      </w:rPr>
-                      <w:t xml:space="preserve">vol. 20, no. 10, December 1972. </w:t>
-                    </w:r>
-                  </w:p>
-                </w:tc>
-              </w:tr>
-              <w:tr>
-                <w:trPr>
-                  <w:divId w:val="1778136045"/>
-                  <w:tblCellSpacing w:w="0.75pt" w:type="dxa"/>
-                </w:trPr>
-                <w:tc>
-                  <w:tcPr>
-                    <w:tcW w:w="1.0%" w:type="pct"/>
-                    <w:hideMark/>
-                  </w:tcPr>
-                  <w:p>
-                    <w:pPr>
-                      <w:pStyle w:val="Bibliography"/>
-                      <w:rPr>
-                        <w:noProof/>
-                        <w:sz w:val="15"/>
-                        <w:szCs w:val="15"/>
-                      </w:rPr>
-                    </w:pPr>
-                    <w:r>
-                      <w:rPr>
-                        <w:noProof/>
-                        <w:sz w:val="15"/>
-                        <w:szCs w:val="15"/>
-                      </w:rPr>
-                      <w:t xml:space="preserve">[10] </w:t>
-                    </w:r>
-                  </w:p>
-                </w:tc>
-                <w:tc>
-                  <w:tcPr>
-                    <w:tcW w:w="0pt" w:type="dxa"/>
-                    <w:hideMark/>
-                  </w:tcPr>
-                  <w:p>
-                    <w:pPr>
-                      <w:pStyle w:val="Bibliography"/>
-                      <w:rPr>
-                        <w:noProof/>
-                        <w:sz w:val="15"/>
-                        <w:szCs w:val="15"/>
-                      </w:rPr>
-                    </w:pPr>
-                    <w:r>
-                      <w:rPr>
-                        <w:noProof/>
-                        <w:sz w:val="15"/>
-                        <w:szCs w:val="15"/>
-                      </w:rPr>
-                      <w:t xml:space="preserve">S. Linkwitz, "A Three-Enclosure Loudspeaker System Part III," </w:t>
-                    </w:r>
-                    <w:r>
-                      <w:rPr>
-                        <w:i/>
-                        <w:iCs/>
-                        <w:noProof/>
-                        <w:sz w:val="15"/>
-                        <w:szCs w:val="15"/>
-                      </w:rPr>
-                      <w:t xml:space="preserve">Speaker Builder, </w:t>
-                    </w:r>
-                    <w:r>
-                      <w:rPr>
-                        <w:noProof/>
-                        <w:sz w:val="15"/>
-                        <w:szCs w:val="15"/>
-                      </w:rPr>
-                      <w:t xml:space="preserve">no. 4, p. 16, 1980. </w:t>
-                    </w:r>
-                  </w:p>
-                </w:tc>
-              </w:tr>
-              <w:tr>
-                <w:trPr>
-                  <w:divId w:val="1778136045"/>
-                  <w:tblCellSpacing w:w="0.75pt" w:type="dxa"/>
-                </w:trPr>
-                <w:tc>
-                  <w:tcPr>
-                    <w:tcW w:w="1.0%" w:type="pct"/>
-                    <w:hideMark/>
-                  </w:tcPr>
-                  <w:p>
-                    <w:pPr>
-                      <w:pStyle w:val="Bibliography"/>
-                      <w:rPr>
-                        <w:noProof/>
-                        <w:sz w:val="15"/>
-                        <w:szCs w:val="15"/>
-                      </w:rPr>
-                    </w:pPr>
-                    <w:r>
-                      <w:rPr>
-                        <w:noProof/>
-                        <w:sz w:val="15"/>
-                        <w:szCs w:val="15"/>
-                      </w:rPr>
-                      <w:t xml:space="preserve">[11] </w:t>
-                    </w:r>
-                  </w:p>
-                </w:tc>
-                <w:tc>
-                  <w:tcPr>
-                    <w:tcW w:w="0pt" w:type="dxa"/>
-                    <w:hideMark/>
-                  </w:tcPr>
-                  <w:p>
-                    <w:pPr>
-                      <w:pStyle w:val="Bibliography"/>
-                      <w:rPr>
-                        <w:noProof/>
-                        <w:sz w:val="15"/>
-                        <w:szCs w:val="15"/>
-                      </w:rPr>
-                    </w:pPr>
-                    <w:r>
-                      <w:rPr>
-                        <w:noProof/>
-                        <w:sz w:val="15"/>
-                        <w:szCs w:val="15"/>
-                      </w:rPr>
-                      <w:t>S. Linkwitz, "12 dB/oct highpass equalization ("Linkwitz Transform", Biquad)," [Online]. Available: https://www.linkwitzlab.com/filters.htm#10. [Accessed April 2020].</w:t>
-                    </w:r>
-                  </w:p>
-                </w:tc>
-              </w:tr>
-              <w:tr>
-                <w:trPr>
-                  <w:divId w:val="1778136045"/>
-                  <w:tblCellSpacing w:w="0.75pt" w:type="dxa"/>
-                </w:trPr>
-                <w:tc>
-                  <w:tcPr>
-                    <w:tcW w:w="1.0%" w:type="pct"/>
-                    <w:hideMark/>
-                  </w:tcPr>
-                  <w:p>
-                    <w:pPr>
-                      <w:pStyle w:val="Bibliography"/>
-                      <w:rPr>
-                        <w:noProof/>
-                        <w:sz w:val="15"/>
-                        <w:szCs w:val="15"/>
-                      </w:rPr>
-                    </w:pPr>
-                    <w:r>
-                      <w:rPr>
-                        <w:noProof/>
-                        <w:sz w:val="15"/>
-                        <w:szCs w:val="15"/>
-                      </w:rPr>
-                      <w:t xml:space="preserve">[12] </w:t>
-                    </w:r>
-                  </w:p>
-                </w:tc>
-                <w:tc>
-                  <w:tcPr>
-                    <w:tcW w:w="0pt" w:type="dxa"/>
-                    <w:hideMark/>
-                  </w:tcPr>
-                  <w:p>
-                    <w:pPr>
-                      <w:pStyle w:val="Bibliography"/>
-                      <w:rPr>
-                        <w:noProof/>
-                        <w:sz w:val="15"/>
-                        <w:szCs w:val="15"/>
-                      </w:rPr>
-                    </w:pPr>
-                    <w:r>
-                      <w:rPr>
-                        <w:noProof/>
-                        <w:sz w:val="15"/>
-                        <w:szCs w:val="15"/>
-                      </w:rPr>
-                      <w:t xml:space="preserve">M. Golnaghari and B. Kuo, Automatic Control Systems, 3rd ed., New York: McGraw-Hill Education, 2017. </w:t>
-                    </w:r>
-                  </w:p>
-                </w:tc>
-              </w:tr>
-              <w:tr>
-                <w:trPr>
-                  <w:divId w:val="1778136045"/>
-                  <w:tblCellSpacing w:w="0.75pt" w:type="dxa"/>
-                </w:trPr>
-                <w:tc>
-                  <w:tcPr>
-                    <w:tcW w:w="1.0%" w:type="pct"/>
-                    <w:hideMark/>
-                  </w:tcPr>
-                  <w:p>
-                    <w:pPr>
-                      <w:pStyle w:val="Bibliography"/>
-                      <w:rPr>
-                        <w:noProof/>
-                        <w:sz w:val="15"/>
-                        <w:szCs w:val="15"/>
-                      </w:rPr>
-                    </w:pPr>
-                    <w:r>
-                      <w:rPr>
-                        <w:noProof/>
-                        <w:sz w:val="15"/>
-                        <w:szCs w:val="15"/>
-                      </w:rPr>
-                      <w:t xml:space="preserve">[13] </w:t>
-                    </w:r>
-                  </w:p>
-                </w:tc>
-                <w:tc>
-                  <w:tcPr>
-                    <w:tcW w:w="0pt" w:type="dxa"/>
-                    <w:hideMark/>
-                  </w:tcPr>
-                  <w:p>
-                    <w:pPr>
-                      <w:pStyle w:val="Bibliography"/>
-                      <w:rPr>
-                        <w:noProof/>
-                        <w:sz w:val="15"/>
-                        <w:szCs w:val="15"/>
-                      </w:rPr>
-                    </w:pPr>
-                    <w:r>
-                      <w:rPr>
-                        <w:noProof/>
-                        <w:sz w:val="15"/>
-                        <w:szCs w:val="15"/>
-                      </w:rPr>
-                      <w:t>S. Malde, "Interim Technical Report," 20 January 2020. [Online]. Available: https://github.com/spez1998/3rd-year-project/blob/master/Deliverables/InterimReport/INT_ela17sm.pdf. [Accessed April 2020].</w:t>
-                    </w:r>
-                  </w:p>
-                </w:tc>
-              </w:tr>
-              <w:tr>
-                <w:trPr>
-                  <w:divId w:val="1778136045"/>
-                  <w:tblCellSpacing w:w="0.75pt" w:type="dxa"/>
-                </w:trPr>
-                <w:tc>
-                  <w:tcPr>
-                    <w:tcW w:w="1.0%" w:type="pct"/>
-                    <w:hideMark/>
-                  </w:tcPr>
-                  <w:p>
-                    <w:pPr>
-                      <w:pStyle w:val="Bibliography"/>
-                      <w:rPr>
-                        <w:noProof/>
-                        <w:sz w:val="15"/>
-                        <w:szCs w:val="15"/>
-                      </w:rPr>
-                    </w:pPr>
-                    <w:r>
-                      <w:rPr>
-                        <w:noProof/>
-                        <w:sz w:val="15"/>
-                        <w:szCs w:val="15"/>
-                      </w:rPr>
-                      <w:t xml:space="preserve">[14] </w:t>
-                    </w:r>
-                  </w:p>
-                </w:tc>
-                <w:tc>
-                  <w:tcPr>
-                    <w:tcW w:w="0pt" w:type="dxa"/>
-                    <w:hideMark/>
-                  </w:tcPr>
-                  <w:p>
-                    <w:pPr>
-                      <w:pStyle w:val="Bibliography"/>
-                      <w:rPr>
-                        <w:noProof/>
-                        <w:sz w:val="15"/>
-                        <w:szCs w:val="15"/>
-                      </w:rPr>
-                    </w:pPr>
-                    <w:r>
-                      <w:rPr>
-                        <w:noProof/>
-                        <w:sz w:val="15"/>
-                        <w:szCs w:val="15"/>
-                      </w:rPr>
-                      <w:t>Pyle Audio, "pyleaudio.com," [Online]. Available: https://www.pyleaudio.com/sku/PLPW6D/65-600-Watt-Dual-Voice-Coil-4-Ohm-Subwoofer. [Accessed April 2020].</w:t>
-                    </w:r>
-                  </w:p>
-                </w:tc>
-              </w:tr>
-              <w:tr>
-                <w:trPr>
-                  <w:divId w:val="1778136045"/>
-                  <w:tblCellSpacing w:w="0.75pt" w:type="dxa"/>
-                </w:trPr>
-                <w:tc>
-                  <w:tcPr>
-                    <w:tcW w:w="1.0%" w:type="pct"/>
-                    <w:hideMark/>
-                  </w:tcPr>
-                  <w:p>
-                    <w:pPr>
-                      <w:pStyle w:val="Bibliography"/>
-                      <w:rPr>
-                        <w:noProof/>
-                        <w:sz w:val="15"/>
-                        <w:szCs w:val="15"/>
-                      </w:rPr>
-                    </w:pPr>
-                    <w:r>
-                      <w:rPr>
-                        <w:noProof/>
-                        <w:sz w:val="15"/>
-                        <w:szCs w:val="15"/>
-                      </w:rPr>
-                      <w:t xml:space="preserve">[15] </w:t>
-                    </w:r>
-                  </w:p>
-                </w:tc>
-                <w:tc>
-                  <w:tcPr>
-                    <w:tcW w:w="0pt" w:type="dxa"/>
-                    <w:hideMark/>
-                  </w:tcPr>
-                  <w:p>
-                    <w:pPr>
-                      <w:pStyle w:val="Bibliography"/>
-                      <w:rPr>
-                        <w:noProof/>
-                        <w:sz w:val="15"/>
-                        <w:szCs w:val="15"/>
-                      </w:rPr>
-                    </w:pPr>
-                    <w:r>
-                      <w:rPr>
-                        <w:noProof/>
-                        <w:sz w:val="15"/>
-                        <w:szCs w:val="15"/>
-                      </w:rPr>
-                      <w:t>Texas Instruments, "LM1876 Overture™ Audio Power Amplifier," April 2013. [Online]. Available: http://www.ti.com/lit/ds/snas097c/snas097c.pdf?ts=1587932499061. [Accessed April 2020].</w:t>
-                    </w:r>
-                  </w:p>
-                </w:tc>
-              </w:tr>
-              <w:tr>
-                <w:trPr>
-                  <w:divId w:val="1778136045"/>
-                  <w:tblCellSpacing w:w="0.75pt" w:type="dxa"/>
-                </w:trPr>
-                <w:tc>
-                  <w:tcPr>
-                    <w:tcW w:w="1.0%" w:type="pct"/>
-                    <w:hideMark/>
-                  </w:tcPr>
-                  <w:p>
-                    <w:pPr>
-                      <w:pStyle w:val="Bibliography"/>
-                      <w:rPr>
-                        <w:noProof/>
-                        <w:sz w:val="15"/>
-                        <w:szCs w:val="15"/>
-                      </w:rPr>
-                    </w:pPr>
-                    <w:r>
-                      <w:rPr>
-                        <w:noProof/>
-                        <w:sz w:val="15"/>
-                        <w:szCs w:val="15"/>
-                      </w:rPr>
-                      <w:t xml:space="preserve">[16] </w:t>
-                    </w:r>
-                  </w:p>
-                </w:tc>
-                <w:tc>
-                  <w:tcPr>
-                    <w:tcW w:w="0pt" w:type="dxa"/>
-                    <w:hideMark/>
-                  </w:tcPr>
-                  <w:p>
-                    <w:pPr>
-                      <w:pStyle w:val="Bibliography"/>
-                      <w:rPr>
-                        <w:noProof/>
-                        <w:sz w:val="15"/>
-                        <w:szCs w:val="15"/>
-                      </w:rPr>
-                    </w:pPr>
-                    <w:r>
-                      <w:rPr>
-                        <w:noProof/>
-                        <w:sz w:val="15"/>
-                        <w:szCs w:val="15"/>
-                      </w:rPr>
-                      <w:t xml:space="preserve">H. F. Olson, "Direct-Radiator Loudspeaker Enclosures," </w:t>
-                    </w:r>
-                    <w:r>
-                      <w:rPr>
-                        <w:i/>
-                        <w:iCs/>
-                        <w:noProof/>
-                        <w:sz w:val="15"/>
-                        <w:szCs w:val="15"/>
-                      </w:rPr>
-                      <w:t xml:space="preserve">Audio Engineering Society, </w:t>
-                    </w:r>
-                    <w:r>
-                      <w:rPr>
-                        <w:noProof/>
-                        <w:sz w:val="15"/>
-                        <w:szCs w:val="15"/>
-                      </w:rPr>
-                      <w:t xml:space="preserve">27 October 1950. </w:t>
-                    </w:r>
-                  </w:p>
-                </w:tc>
-              </w:tr>
-              <w:tr>
-                <w:trPr>
-                  <w:divId w:val="1778136045"/>
-                  <w:tblCellSpacing w:w="0.75pt" w:type="dxa"/>
-                </w:trPr>
-                <w:tc>
-                  <w:tcPr>
-                    <w:tcW w:w="1.0%" w:type="pct"/>
-                    <w:hideMark/>
-                  </w:tcPr>
-                  <w:p>
-                    <w:pPr>
-                      <w:pStyle w:val="Bibliography"/>
-                      <w:rPr>
-                        <w:noProof/>
-                        <w:sz w:val="15"/>
-                        <w:szCs w:val="15"/>
-                      </w:rPr>
-                    </w:pPr>
-                    <w:r>
-                      <w:rPr>
-                        <w:noProof/>
-                        <w:sz w:val="15"/>
-                        <w:szCs w:val="15"/>
-                      </w:rPr>
-                      <w:t xml:space="preserve">[17] </w:t>
-                    </w:r>
-                  </w:p>
-                </w:tc>
-                <w:tc>
-                  <w:tcPr>
-                    <w:tcW w:w="0pt" w:type="dxa"/>
-                    <w:hideMark/>
-                  </w:tcPr>
-                  <w:p>
-                    <w:pPr>
-                      <w:pStyle w:val="Bibliography"/>
-                      <w:rPr>
-                        <w:noProof/>
-                        <w:sz w:val="15"/>
-                        <w:szCs w:val="15"/>
-                      </w:rPr>
-                    </w:pPr>
-                    <w:r>
-                      <w:rPr>
-                        <w:noProof/>
-                        <w:sz w:val="15"/>
-                        <w:szCs w:val="15"/>
-                      </w:rPr>
-                      <w:t>Autodesk, "Fusion 360," 2020.</w:t>
-                    </w:r>
-                  </w:p>
-                </w:tc>
-              </w:tr>
-              <w:tr>
-                <w:trPr>
-                  <w:divId w:val="1778136045"/>
-                  <w:tblCellSpacing w:w="0.75pt" w:type="dxa"/>
-                </w:trPr>
-                <w:tc>
-                  <w:tcPr>
-                    <w:tcW w:w="1.0%" w:type="pct"/>
-                    <w:hideMark/>
-                  </w:tcPr>
-                  <w:p>
-                    <w:pPr>
-                      <w:pStyle w:val="Bibliography"/>
-                      <w:rPr>
-                        <w:noProof/>
-                        <w:sz w:val="15"/>
-                        <w:szCs w:val="15"/>
-                      </w:rPr>
-                    </w:pPr>
-                    <w:r>
-                      <w:rPr>
-                        <w:noProof/>
-                        <w:sz w:val="15"/>
-                        <w:szCs w:val="15"/>
-                      </w:rPr>
-                      <w:t xml:space="preserve">[18] </w:t>
-                    </w:r>
-                  </w:p>
-                </w:tc>
-                <w:tc>
-                  <w:tcPr>
-                    <w:tcW w:w="0pt" w:type="dxa"/>
-                    <w:hideMark/>
-                  </w:tcPr>
-                  <w:p>
-                    <w:pPr>
-                      <w:pStyle w:val="Bibliography"/>
-                      <w:rPr>
-                        <w:noProof/>
-                        <w:sz w:val="15"/>
-                        <w:szCs w:val="15"/>
-                      </w:rPr>
-                    </w:pPr>
-                    <w:r>
-                      <w:rPr>
-                        <w:noProof/>
-                        <w:sz w:val="15"/>
-                        <w:szCs w:val="15"/>
-                      </w:rPr>
-                      <w:t>MathWorks, "Simulink," 2020. [Online]. Available: https://www.mathworks.com/products/simulink.html. [Accessed April 2020].</w:t>
-                    </w:r>
-                  </w:p>
-                </w:tc>
-              </w:tr>
-              <w:tr>
-                <w:trPr>
-                  <w:divId w:val="1778136045"/>
-                  <w:tblCellSpacing w:w="0.75pt" w:type="dxa"/>
-                </w:trPr>
-                <w:tc>
-                  <w:tcPr>
-                    <w:tcW w:w="1.0%" w:type="pct"/>
-                    <w:hideMark/>
-                  </w:tcPr>
-                  <w:p>
-                    <w:pPr>
-                      <w:pStyle w:val="Bibliography"/>
-                      <w:rPr>
-                        <w:noProof/>
-                        <w:sz w:val="15"/>
-                        <w:szCs w:val="15"/>
-                      </w:rPr>
-                    </w:pPr>
-                    <w:r>
-                      <w:rPr>
-                        <w:noProof/>
-                        <w:sz w:val="15"/>
-                        <w:szCs w:val="15"/>
-                      </w:rPr>
-                      <w:t xml:space="preserve">[19] </w:t>
-                    </w:r>
-                  </w:p>
-                </w:tc>
-                <w:tc>
-                  <w:tcPr>
-                    <w:tcW w:w="0pt" w:type="dxa"/>
-                    <w:hideMark/>
-                  </w:tcPr>
-                  <w:p>
-                    <w:pPr>
-                      <w:pStyle w:val="Bibliography"/>
-                      <w:rPr>
-                        <w:noProof/>
-                        <w:sz w:val="15"/>
-                        <w:szCs w:val="15"/>
-                      </w:rPr>
-                    </w:pPr>
-                    <w:r>
-                      <w:rPr>
-                        <w:noProof/>
-                        <w:sz w:val="15"/>
-                        <w:szCs w:val="15"/>
-                      </w:rPr>
-                      <w:t>Analog Devices, "LTspice," 2020. [Online]. Available: https://www.analog.com/en/design-center/design-tools-and-calculators/ltspice-simulator.html. [Accessed April 2020].</w:t>
-                    </w:r>
-                  </w:p>
-                </w:tc>
-              </w:tr>
-              <w:tr>
-                <w:trPr>
-                  <w:divId w:val="1778136045"/>
-                  <w:tblCellSpacing w:w="0.75pt" w:type="dxa"/>
-                </w:trPr>
-                <w:tc>
-                  <w:tcPr>
-                    <w:tcW w:w="1.0%" w:type="pct"/>
-                    <w:hideMark/>
-                  </w:tcPr>
-                  <w:p>
-                    <w:pPr>
-                      <w:pStyle w:val="Bibliography"/>
-                      <w:rPr>
-                        <w:noProof/>
-                        <w:sz w:val="15"/>
-                        <w:szCs w:val="15"/>
-                      </w:rPr>
-                    </w:pPr>
-                    <w:r>
-                      <w:rPr>
-                        <w:noProof/>
-                        <w:sz w:val="15"/>
-                        <w:szCs w:val="15"/>
-                      </w:rPr>
-                      <w:t xml:space="preserve">[20] </w:t>
-                    </w:r>
-                  </w:p>
-                </w:tc>
-                <w:tc>
-                  <w:tcPr>
-                    <w:tcW w:w="0pt" w:type="dxa"/>
-                    <w:hideMark/>
-                  </w:tcPr>
-                  <w:p>
-                    <w:pPr>
-                      <w:pStyle w:val="Bibliography"/>
-                      <w:rPr>
-                        <w:noProof/>
-                        <w:sz w:val="15"/>
-                        <w:szCs w:val="15"/>
-                      </w:rPr>
-                    </w:pPr>
-                    <w:r>
-                      <w:rPr>
-                        <w:noProof/>
-                        <w:sz w:val="15"/>
-                        <w:szCs w:val="15"/>
-                      </w:rPr>
-                      <w:t>S. Malde, "3rd-year-project," 2019-2020. [Online]. Available: https://github.com/spez1998/3rd-year-project. [Accessed April 2020].</w:t>
-                    </w:r>
-                  </w:p>
-                </w:tc>
-              </w:tr>
-              <w:tr>
-                <w:trPr>
-                  <w:divId w:val="1778136045"/>
-                  <w:tblCellSpacing w:w="0.75pt" w:type="dxa"/>
-                </w:trPr>
-                <w:tc>
-                  <w:tcPr>
-                    <w:tcW w:w="1.0%" w:type="pct"/>
-                    <w:hideMark/>
-                  </w:tcPr>
-                  <w:p>
-                    <w:pPr>
-                      <w:pStyle w:val="Bibliography"/>
-                      <w:rPr>
-                        <w:noProof/>
-                        <w:sz w:val="15"/>
-                        <w:szCs w:val="15"/>
-                      </w:rPr>
-                    </w:pPr>
-                    <w:r>
-                      <w:rPr>
-                        <w:noProof/>
-                        <w:sz w:val="15"/>
-                        <w:szCs w:val="15"/>
-                      </w:rPr>
-                      <w:t xml:space="preserve">[21] </w:t>
-                    </w:r>
-                  </w:p>
-                </w:tc>
-                <w:tc>
-                  <w:tcPr>
-                    <w:tcW w:w="0pt" w:type="dxa"/>
-                    <w:hideMark/>
-                  </w:tcPr>
-                  <w:p>
-                    <w:pPr>
-                      <w:pStyle w:val="Bibliography"/>
-                      <w:rPr>
-                        <w:noProof/>
-                        <w:sz w:val="15"/>
-                        <w:szCs w:val="15"/>
-                      </w:rPr>
-                    </w:pPr>
-                    <w:r>
-                      <w:rPr>
-                        <w:noProof/>
-                        <w:sz w:val="15"/>
-                        <w:szCs w:val="15"/>
-                      </w:rPr>
-                      <w:t>Anadigm, "Anadigm FPAA," [Online]. Available: https://www.anadigm.com/fpaa.asp. [Accessed April 2020].</w:t>
-                    </w:r>
-                  </w:p>
-                </w:tc>
-              </w:tr>
-              <w:tr>
-                <w:trPr>
-                  <w:divId w:val="1778136045"/>
-                  <w:tblCellSpacing w:w="0.75pt" w:type="dxa"/>
-                </w:trPr>
-                <w:tc>
-                  <w:tcPr>
-                    <w:tcW w:w="1.0%" w:type="pct"/>
-                    <w:hideMark/>
-                  </w:tcPr>
-                  <w:p>
-                    <w:pPr>
-                      <w:pStyle w:val="Bibliography"/>
-                      <w:rPr>
-                        <w:noProof/>
-                        <w:sz w:val="15"/>
-                        <w:szCs w:val="15"/>
-                      </w:rPr>
-                    </w:pPr>
-                    <w:r>
-                      <w:rPr>
-                        <w:noProof/>
-                        <w:sz w:val="15"/>
-                        <w:szCs w:val="15"/>
-                      </w:rPr>
-                      <w:t xml:space="preserve">[22] </w:t>
-                    </w:r>
-                  </w:p>
-                </w:tc>
-                <w:tc>
-                  <w:tcPr>
-                    <w:tcW w:w="0pt" w:type="dxa"/>
-                    <w:hideMark/>
-                  </w:tcPr>
-                  <w:p>
-                    <w:pPr>
-                      <w:pStyle w:val="Bibliography"/>
-                      <w:rPr>
-                        <w:noProof/>
-                        <w:sz w:val="15"/>
-                        <w:szCs w:val="15"/>
-                      </w:rPr>
-                    </w:pPr>
-                    <w:r>
-                      <w:rPr>
-                        <w:noProof/>
-                        <w:sz w:val="15"/>
-                        <w:szCs w:val="15"/>
-                      </w:rPr>
-                      <w:t>MathWorks, "MATLAB," 2020. [Online]. Available: https://www.mathworks.com/products/matlab.html.</w:t>
-                    </w:r>
-                  </w:p>
-                </w:tc>
-              </w:tr>
-            </w:tbl>
-            <w:p>
-              <w:pPr>
-                <w:divId w:val="1778136045"/>
-                <w:rPr>
-                  <w:rFonts w:eastAsia="Times New Roman"/>
-                  <w:noProof/>
-                  <w:sz w:val="16"/>
-                  <w:szCs w:val="16"/>
-                </w:rPr>
-              </w:pPr>
-            </w:p>
-            <w:p>
-              <w:pPr>
-                <w:contextualSpacing/>
-                <w:jc w:val="both"/>
-              </w:pPr>
-              <w:r>
-                <w:rPr>
-                  <w:b/>
-                  <w:bCs/>
-                  <w:noProof/>
-                  <w:sz w:val="15"/>
-                  <w:szCs w:val="15"/>
-                </w:rPr>
-                <w:fldChar w:fldCharType="end"/>
-              </w:r>
-            </w:p>
-          </w:sdtContent>
-        </w:sdt>
+          </w:pPr>
+        </w:p>
+        <w:p>
+          <w:pPr>
+            <w:contextualSpacing/>
+            <w:jc w:val="both"/>
+          </w:pPr>
+        </w:p>
       </w:sdtContent>
     </w:sdt>
     <w:p>
@@ -14767,6 +14843,7 @@
           <w:id w:val="1757396173"/>
           <w:citation/>
         </w:sdtPr>
+        <w:sdtEndPr/>
         <w:sdtContent>
           <w:r>
             <w:rPr>
@@ -17654,17 +17731,17 @@
     <w:p>
       <w:pPr>
         <w:pStyle w:val="Heading2"/>
-        <w:spacing w:before="0pt"/>
+        <w:spacing w:before="0pt" w:after="6pt"/>
         <w:ind w:start="14.45pt" w:hanging="14.45pt"/>
         <w:contextualSpacing/>
-        <w:rPr>
-          <w:noProof w:val="0"/>
+        <w:jc w:val="both"/>
+        <w:rPr>
           <w:lang w:val="en-GB"/>
         </w:rPr>
       </w:pPr>
       <w:r>
         <w:drawing>
-          <wp:anchor distT="0" distB="0" distL="114300" distR="114300" simplePos="0" relativeHeight="251673600" behindDoc="0" locked="0" layoutInCell="1" allowOverlap="1" wp14:anchorId="57F5B426" wp14:editId="080CE7DB">
+          <wp:anchor distT="0" distB="0" distL="114300" distR="114300" simplePos="0" relativeHeight="251672576" behindDoc="0" locked="0" layoutInCell="1" allowOverlap="1" wp14:anchorId="57F5B426" wp14:editId="080CE7DB">
             <wp:simplePos x="0" y="0"/>
             <wp:positionH relativeFrom="margin">
               <wp:posOffset>3476183</wp:posOffset>
@@ -18903,18 +18980,8 @@
           <w:noProof w:val="0"/>
           <w:lang w:val="en-GB"/>
         </w:rPr>
-        <w:t>MATLAB Enclosure Volume Design Script</w:t>
-      </w:r>
-    </w:p>
-    <w:p>
-      <w:pPr>
-        <w:spacing w:after="6pt"/>
-        <w:contextualSpacing/>
-        <w:jc w:val="both"/>
-        <w:rPr>
-          <w:lang w:val="en-GB"/>
-        </w:rPr>
-      </w:pPr>
+        <w:t>Linkwitz Transform for the Pyle PLPW6D</w:t>
+      </w:r>
     </w:p>
     <w:p>
       <w:pPr>
@@ -18997,6 +19064,7 @@
           <w:id w:val="1596746962"/>
           <w:citation/>
         </w:sdtPr>
+        <w:sdtEndPr/>
         <w:sdtContent>
           <w:r>
             <w:rPr>
@@ -19068,7 +19136,21 @@
         <w:rPr>
           <w:lang w:val="en-GB"/>
         </w:rPr>
-        <w:t xml:space="preserve"> = 197 nF, </w:t>
+        <w:t xml:space="preserve"> = 197 </w:t>
+      </w:r>
+      <w:proofErr w:type="spellStart"/>
+      <w:r>
+        <w:rPr>
+          <w:lang w:val="en-GB"/>
+        </w:rPr>
+        <w:t>nF</w:t>
+      </w:r>
+      <w:proofErr w:type="spellEnd"/>
+      <w:r>
+        <w:rPr>
+          <w:lang w:val="en-GB"/>
+        </w:rPr>
+        <w:t xml:space="preserve">, </w:t>
       </w:r>
       <w:r>
         <w:rPr>
@@ -19091,7 +19173,21 @@
         <w:rPr>
           <w:lang w:val="en-GB"/>
         </w:rPr>
-        <w:t xml:space="preserve"> = 69 nF, </w:t>
+        <w:t xml:space="preserve"> = 69 </w:t>
+      </w:r>
+      <w:proofErr w:type="spellStart"/>
+      <w:r>
+        <w:rPr>
+          <w:lang w:val="en-GB"/>
+        </w:rPr>
+        <w:t>nF</w:t>
+      </w:r>
+      <w:proofErr w:type="spellEnd"/>
+      <w:r>
+        <w:rPr>
+          <w:lang w:val="en-GB"/>
+        </w:rPr>
+        <w:t xml:space="preserve">, </w:t>
       </w:r>
       <w:r>
         <w:rPr>
@@ -19120,8 +19216,16 @@
         <w:rPr>
           <w:lang w:val="en-GB"/>
         </w:rPr>
-        <w:t>62 nF</w:t>
-      </w:r>
+        <w:t xml:space="preserve">62 </w:t>
+      </w:r>
+      <w:proofErr w:type="spellStart"/>
+      <w:r>
+        <w:rPr>
+          <w:lang w:val="en-GB"/>
+        </w:rPr>
+        <w:t>nF</w:t>
+      </w:r>
+      <w:proofErr w:type="spellEnd"/>
     </w:p>
     <w:p>
       <w:pPr>
@@ -19153,13 +19257,27 @@
         <w:rPr>
           <w:lang w:val="en-GB"/>
         </w:rPr>
-        <w:t xml:space="preserve"> = 15.4 k</w:t>
-      </w:r>
-      <w:r>
-        <w:rPr>
-          <w:lang w:val="en-GB"/>
-        </w:rPr>
-        <w:t xml:space="preserve">Ω, </w:t>
+        <w:t xml:space="preserve"> = 15.4 </w:t>
+      </w:r>
+      <w:proofErr w:type="spellStart"/>
+      <w:r>
+        <w:rPr>
+          <w:lang w:val="en-GB"/>
+        </w:rPr>
+        <w:t>k</w:t>
+      </w:r>
+      <w:r>
+        <w:rPr>
+          <w:lang w:val="en-GB"/>
+        </w:rPr>
+        <w:t>Ω</w:t>
+      </w:r>
+      <w:proofErr w:type="spellEnd"/>
+      <w:r>
+        <w:rPr>
+          <w:lang w:val="en-GB"/>
+        </w:rPr>
+        <w:t xml:space="preserve">, </w:t>
       </w:r>
       <w:r>
         <w:rPr>
@@ -19182,7 +19300,21 @@
         <w:rPr>
           <w:lang w:val="en-GB"/>
         </w:rPr>
-        <w:t xml:space="preserve"> = 13.3 kΩ, </w:t>
+        <w:t xml:space="preserve"> = 13.3 </w:t>
+      </w:r>
+      <w:proofErr w:type="spellStart"/>
+      <w:r>
+        <w:rPr>
+          <w:lang w:val="en-GB"/>
+        </w:rPr>
+        <w:t>kΩ</w:t>
+      </w:r>
+      <w:proofErr w:type="spellEnd"/>
+      <w:r>
+        <w:rPr>
+          <w:lang w:val="en-GB"/>
+        </w:rPr>
+        <w:t xml:space="preserve">, </w:t>
       </w:r>
       <w:r>
         <w:rPr>
@@ -19205,8 +19337,16 @@
         <w:rPr>
           <w:lang w:val="en-GB"/>
         </w:rPr>
-        <w:t xml:space="preserve"> = 442 kΩ</w:t>
-      </w:r>
+        <w:t xml:space="preserve"> = 442 </w:t>
+      </w:r>
+      <w:proofErr w:type="spellStart"/>
+      <w:r>
+        <w:rPr>
+          <w:lang w:val="en-GB"/>
+        </w:rPr>
+        <w:t>kΩ</w:t>
+      </w:r>
+      <w:proofErr w:type="spellEnd"/>
     </w:p>
     <w:p>
       <w:pPr>
@@ -19221,10 +19361,151 @@
       </w:pPr>
       <w:r>
         <w:rPr>
+          <w:lang w:val="en-GB"/>
+        </w:rPr>
+        <w:drawing>
+          <wp:anchor distT="0" distB="0" distL="114300" distR="114300" simplePos="0" relativeHeight="251751424" behindDoc="0" locked="0" layoutInCell="1" allowOverlap="1">
+            <wp:simplePos x="0" y="0"/>
+            <wp:positionH relativeFrom="column">
+              <wp:posOffset>-4022</wp:posOffset>
+            </wp:positionH>
+            <wp:positionV relativeFrom="paragraph">
+              <wp:posOffset>187113</wp:posOffset>
+            </wp:positionV>
+            <wp:extent cx="2984500" cy="3256473"/>
+            <wp:effectExtent l="0" t="0" r="0" b="0"/>
+            <wp:wrapNone/>
+            <wp:docPr id="7" name="Group 7"/>
+            <wp:cNvGraphicFramePr/>
+            <a:graphic xmlns:a="http://purl.oclc.org/ooxml/drawingml/main">
+              <a:graphicData uri="http://schemas.microsoft.com/office/word/2010/wordprocessingGroup">
+                <wp:wgp>
+                  <wp:cNvGrpSpPr>
+                    <a:extLst>
+                      <a:ext uri="{F59B8463-F414-42e2-B3A4-FFEF48DC7170}">
+                        <a15:nonVisualGroupProps xmlns:a15="http://schemas.microsoft.com/office/drawing/2012/main" isLegacyGroup="0"/>
+                      </a:ext>
+                    </a:extLst>
+                  </wp:cNvGrpSpPr>
+                  <wp:grpSpPr>
+                    <a:xfrm>
+                      <a:off x="0" y="0"/>
+                      <a:ext cx="2984500" cy="3256473"/>
+                      <a:chOff x="0" y="0"/>
+                      <a:chExt cx="2984500" cy="3256473"/>
+                    </a:xfrm>
+                  </wp:grpSpPr>
+                  <pic:pic xmlns:pic="http://purl.oclc.org/ooxml/drawingml/picture">
+                    <pic:nvPicPr>
+                      <pic:cNvPr id="36" name="Picture 36" descr="A close up of a map&#10;&#10;Description automatically generated"/>
+                      <pic:cNvPicPr>
+                        <a:picLocks noChangeAspect="1"/>
+                      </pic:cNvPicPr>
+                    </pic:nvPicPr>
+                    <pic:blipFill>
+                      <a:blip r:embed="rId22" cstate="print">
+                        <a:extLst>
+                          <a:ext uri="{28A0092B-C50C-407E-A947-70E740481C1C}">
+                            <a14:useLocalDpi xmlns:a14="http://schemas.microsoft.com/office/drawing/2010/main" val="0"/>
+                          </a:ext>
+                        </a:extLst>
+                      </a:blip>
+                      <a:stretch>
+                        <a:fillRect/>
+                      </a:stretch>
+                    </pic:blipFill>
+                    <pic:spPr>
+                      <a:xfrm>
+                        <a:off x="0" y="0"/>
+                        <a:ext cx="2984500" cy="3037205"/>
+                      </a:xfrm>
+                      <a:prstGeom prst="rect">
+                        <a:avLst/>
+                      </a:prstGeom>
+                    </pic:spPr>
+                  </pic:pic>
+                  <wp:wsp>
+                    <wp:cNvPr id="6" name="Text Box 6"/>
+                    <wp:cNvSpPr txBox="1"/>
+                    <wp:spPr>
+                      <a:xfrm>
+                        <a:off x="93134" y="3039534"/>
+                        <a:ext cx="2812200" cy="216939"/>
+                      </a:xfrm>
+                      <a:prstGeom prst="rect">
+                        <a:avLst/>
+                      </a:prstGeom>
+                      <a:noFill/>
+                      <a:ln w="6350">
+                        <a:noFill/>
+                      </a:ln>
+                    </wp:spPr>
+                    <wp:txbx>
+                      <wne:txbxContent>
+                        <w:p>
+                          <w:pPr>
+                            <w:rPr>
+                              <w:sz w:val="16"/>
+                              <w:szCs w:val="16"/>
+                            </w:rPr>
+                          </w:pPr>
+                          <w:r>
+                            <w:rPr>
+                              <w:sz w:val="16"/>
+                              <w:szCs w:val="16"/>
+                            </w:rPr>
+                            <w:t>Fig. 1</w:t>
+                          </w:r>
+                          <w:r>
+                            <w:rPr>
+                              <w:sz w:val="16"/>
+                              <w:szCs w:val="16"/>
+                            </w:rPr>
+                            <w:t>5</w:t>
+                          </w:r>
+                          <w:r>
+                            <w:rPr>
+                              <w:sz w:val="16"/>
+                              <w:szCs w:val="16"/>
+                            </w:rPr>
+                            <w:t xml:space="preserve"> </w:t>
+                          </w:r>
+                          <w:r>
+                            <w:rPr>
+                              <w:sz w:val="16"/>
+                              <w:szCs w:val="16"/>
+                            </w:rPr>
+                            <w:t xml:space="preserve">PLPW6D coil linkage test </w:t>
+                          </w:r>
+                        </w:p>
+                      </wne:txbxContent>
+                    </wp:txbx>
+                    <wp:bodyPr rot="0" spcFirstLastPara="0" vertOverflow="overflow" horzOverflow="overflow" vert="horz" wrap="square" lIns="91440" tIns="45720" rIns="91440" bIns="45720" numCol="1" spcCol="0" rtlCol="0" fromWordArt="0" anchor="t" anchorCtr="0" forceAA="0" compatLnSpc="1">
+                      <a:prstTxWarp prst="textNoShape">
+                        <a:avLst/>
+                      </a:prstTxWarp>
+                      <a:noAutofit/>
+                    </wp:bodyPr>
+                  </wp:wsp>
+                </wp:wgp>
+              </a:graphicData>
+            </a:graphic>
+          </wp:anchor>
+        </w:drawing>
+      </w:r>
+      <w:r>
+        <w:rPr>
           <w:noProof w:val="0"/>
           <w:lang w:val="en-GB"/>
         </w:rPr>
-        <w:t>MATLAB Enclosure Volume Design Script</w:t>
+        <w:t xml:space="preserve">Pyle PLPW6D Coil Linkage </w:t>
+      </w:r>
+      <w:r>
+        <w:rPr>
+          <w:noProof w:val="0"/>
+          <w:lang w:val="en-GB"/>
+        </w:rPr>
+        <w:t>Data</w:t>
       </w:r>
     </w:p>
     <w:p>
@@ -19234,67 +19515,6 @@
           <w:lang w:val="en-GB"/>
         </w:rPr>
       </w:pPr>
-      <w:r>
-        <w:rPr>
-          <w:noProof/>
-          <w:lang w:val="en-GB"/>
-        </w:rPr>
-        <w:drawing>
-          <wp:anchor distT="0" distB="0" distL="114300" distR="114300" simplePos="0" relativeHeight="251680768" behindDoc="0" locked="0" layoutInCell="1" allowOverlap="1">
-            <wp:simplePos x="0" y="0"/>
-            <wp:positionH relativeFrom="margin">
-              <wp:align>right</wp:align>
-            </wp:positionH>
-            <wp:positionV relativeFrom="paragraph">
-              <wp:posOffset>4445</wp:posOffset>
-            </wp:positionV>
-            <wp:extent cx="2984500" cy="3037205"/>
-            <wp:effectExtent l="0" t="0" r="0" b="0"/>
-            <wp:wrapSquare wrapText="bothSides"/>
-            <wp:docPr id="36" name="Picture 36" descr="A close up of a map&#10;&#10;Description automatically generated"/>
-            <wp:cNvGraphicFramePr>
-              <a:graphicFrameLocks xmlns:a="http://purl.oclc.org/ooxml/drawingml/main" noChangeAspect="1"/>
-            </wp:cNvGraphicFramePr>
-            <a:graphic xmlns:a="http://purl.oclc.org/ooxml/drawingml/main">
-              <a:graphicData uri="http://purl.oclc.org/ooxml/drawingml/picture">
-                <pic:pic xmlns:pic="http://purl.oclc.org/ooxml/drawingml/picture">
-                  <pic:nvPicPr>
-                    <pic:cNvPr id="36" name="s3_coil_link.png"/>
-                    <pic:cNvPicPr/>
-                  </pic:nvPicPr>
-                  <pic:blipFill>
-                    <a:blip r:embed="rId22" cstate="print">
-                      <a:extLst>
-                        <a:ext uri="{28A0092B-C50C-407E-A947-70E740481C1C}">
-                          <a14:useLocalDpi xmlns:a14="http://schemas.microsoft.com/office/drawing/2010/main" val="0"/>
-                        </a:ext>
-                      </a:extLst>
-                    </a:blip>
-                    <a:stretch>
-                      <a:fillRect/>
-                    </a:stretch>
-                  </pic:blipFill>
-                  <pic:spPr>
-                    <a:xfrm>
-                      <a:off x="0" y="0"/>
-                      <a:ext cx="2984500" cy="3037205"/>
-                    </a:xfrm>
-                    <a:prstGeom prst="rect">
-                      <a:avLst/>
-                    </a:prstGeom>
-                  </pic:spPr>
-                </pic:pic>
-              </a:graphicData>
-            </a:graphic>
-            <wp14:sizeRelH relativeFrom="page">
-              <wp14:pctWidth>0%</wp14:pctWidth>
-            </wp14:sizeRelH>
-            <wp14:sizeRelV relativeFrom="page">
-              <wp14:pctHeight>0%</wp14:pctHeight>
-            </wp14:sizeRelV>
-          </wp:anchor>
-        </w:drawing>
-      </w:r>
     </w:p>
     <w:p>
       <w:pPr>
@@ -19389,6 +19609,11 @@
         <w:docPartUnique/>
       </w:docPartObj>
     </w:sdtPr>
+    <w:sdtEndPr>
+      <w:rPr>
+        <w:rStyle w:val="PageNumber"/>
+      </w:rPr>
+    </w:sdtEndPr>
     <w:sdtContent>
       <w:p>
         <w:pPr>
@@ -19441,6 +19666,11 @@
         <w:docPartUnique/>
       </w:docPartObj>
     </w:sdtPr>
+    <w:sdtEndPr>
+      <w:rPr>
+        <w:rStyle w:val="PageNumber"/>
+      </w:rPr>
+    </w:sdtEndPr>
     <w:sdtContent>
       <w:p>
         <w:pPr>
@@ -23237,7 +23467,7 @@
     <b:URL>https://www.mathworks.com/products/simulink.html</b:URL>
     <b:YearAccessed>2020</b:YearAccessed>
     <b:MonthAccessed>April</b:MonthAccessed>
-    <b:RefOrder>18</b:RefOrder>
+    <b:RefOrder>19</b:RefOrder>
   </b:Source>
   <b:Source>
     <b:Tag>Ana20</b:Tag>
@@ -23254,7 +23484,7 @@
     <b:YearAccessed>2020</b:YearAccessed>
     <b:MonthAccessed>April</b:MonthAccessed>
     <b:Version>XVII for OS X</b:Version>
-    <b:RefOrder>19</b:RefOrder>
+    <b:RefOrder>18</b:RefOrder>
   </b:Source>
   <b:Source>
     <b:Tag>Mat20</b:Tag>
@@ -23304,7 +23534,7 @@
 </file>
 
 <file path=customXml/itemProps1.xml><?xml version="1.0" encoding="utf-8"?>
-<ds:datastoreItem xmlns:ds="http://purl.oclc.org/ooxml/officeDocument/customXml" ds:itemID="{368027B3-C0E9-554C-80ED-F87C929C47E6}">
+<ds:datastoreItem xmlns:ds="http://purl.oclc.org/ooxml/officeDocument/customXml" ds:itemID="{3D4F0E04-94CA-CC4A-9A5B-4CF3EE2B986B}">
   <ds:schemaRefs>
     <ds:schemaRef ds:uri="http://schemas.openxmlformats.org/officeDocument/2006/bibliography"/>
   </ds:schemaRefs>

</xml_diff>